<commit_message>
Deprecate analyse in favor of analyze,
</commit_message>
<xml_diff>
--- a/docs/UserGuide.docx
+++ b/docs/UserGuide.docx
@@ -57,7 +57,7 @@
         <w:rPr>
           <w:rFonts w:asciiTheme="minorHAnsi" w:hAnsiTheme="minorHAnsi" w:cstheme="minorHAnsi"/>
         </w:rPr>
-        <w:t>3</w:t>
+        <w:t>4</w:t>
       </w:r>
       <w:r>
         <w:rPr>
@@ -727,7 +727,6 @@
       <w:r>
         <w:t xml:space="preserve">If you need to debug the runtime of any function from this library or your own, you can use the new </w:t>
       </w:r>
-      <w:proofErr w:type="gramStart"/>
       <w:r>
         <w:rPr>
           <w:i/>
@@ -735,7 +734,6 @@
         </w:rPr>
         <w:t>timer(</w:t>
       </w:r>
-      <w:proofErr w:type="gramEnd"/>
       <w:r>
         <w:t>string</w:t>
       </w:r>
@@ -792,21 +790,12 @@
         </w:tabs>
         <w:ind w:left="851"/>
       </w:pPr>
-      <w:proofErr w:type="gramStart"/>
-      <w:r>
-        <w:rPr>
-          <w:i/>
-          <w:iCs/>
-        </w:rPr>
-        <w:t>timer(</w:t>
-      </w:r>
-      <w:proofErr w:type="gramEnd"/>
-      <w:r>
-        <w:rPr>
-          <w:i/>
-          <w:iCs/>
-        </w:rPr>
-        <w:t>)</w:t>
+      <w:r>
+        <w:rPr>
+          <w:i/>
+          <w:iCs/>
+        </w:rPr>
+        <w:t>timer()</w:t>
       </w:r>
       <w:r>
         <w:t>;</w:t>
@@ -851,7 +840,6 @@
         </w:tabs>
         <w:ind w:left="851"/>
       </w:pPr>
-      <w:proofErr w:type="gramStart"/>
       <w:r>
         <w:rPr>
           <w:i/>
@@ -866,7 +854,6 @@
         </w:rPr>
         <w:t>(</w:t>
       </w:r>
-      <w:proofErr w:type="gramEnd"/>
       <w:r>
         <w:t>“Transpose Sheet”</w:t>
       </w:r>
@@ -1198,20 +1185,11 @@
           <w:i/>
           <w:iCs/>
         </w:rPr>
-        <w:t xml:space="preserve">Create </w:t>
-      </w:r>
-      <w:proofErr w:type="gramStart"/>
-      <w:r>
-        <w:rPr>
-          <w:i/>
-          <w:iCs/>
-        </w:rPr>
-        <w:t>Sparklines?</w:t>
+        <w:t>Create Sparklines?</w:t>
       </w:r>
       <w:r>
         <w:t>:</w:t>
       </w:r>
-      <w:proofErr w:type="gramEnd"/>
       <w:r>
         <w:tab/>
       </w:r>
@@ -1282,7 +1260,6 @@
       <w:r>
         <w:t xml:space="preserve"> </w:t>
       </w:r>
-      <w:proofErr w:type="spellStart"/>
       <w:r>
         <w:rPr>
           <w:i/>
@@ -1290,7 +1267,6 @@
         </w:rPr>
         <w:t>UVProbe</w:t>
       </w:r>
-      <w:proofErr w:type="spellEnd"/>
       <w:r>
         <w:t>. Imported file names will be written to the column comments.</w:t>
       </w:r>
@@ -1562,17 +1538,8 @@
           <w:i/>
           <w:iCs/>
         </w:rPr>
-        <w:t xml:space="preserve">ImageJ </w:t>
-      </w:r>
-      <w:proofErr w:type="spellStart"/>
-      <w:r>
-        <w:rPr>
-          <w:i/>
-          <w:iCs/>
-        </w:rPr>
-        <w:t>TrackMate</w:t>
-      </w:r>
-      <w:proofErr w:type="spellEnd"/>
+        <w:t>ImageJ TrackMate</w:t>
+      </w:r>
       <w:r>
         <w:t xml:space="preserve"> </w:t>
       </w:r>
@@ -2092,30 +2059,14 @@
         <w:softHyphen/>
       </w:r>
       <w:r>
-        <w:t>sheet. This method is based on the Whitaker-</w:t>
-      </w:r>
-      <w:proofErr w:type="spellStart"/>
-      <w:r>
-        <w:t>Hayer</w:t>
-      </w:r>
-      <w:proofErr w:type="spellEnd"/>
-      <w:r>
-        <w:t xml:space="preserve"> algorithm, see </w:t>
+        <w:t xml:space="preserve">sheet. This method is based on the Whitaker-Hayer algorithm, see </w:t>
       </w:r>
       <w:hyperlink r:id="rId8" w:history="1">
-        <w:proofErr w:type="spellStart"/>
         <w:r>
           <w:rPr>
             <w:rStyle w:val="Hyperlink"/>
           </w:rPr>
-          <w:t>Chemolab</w:t>
-        </w:r>
-        <w:proofErr w:type="spellEnd"/>
-        <w:r>
-          <w:rPr>
-            <w:rStyle w:val="Hyperlink"/>
-          </w:rPr>
-          <w:t xml:space="preserve"> 2018</w:t>
+          <w:t>Chemolab 2018</w:t>
         </w:r>
       </w:hyperlink>
       <w:r>
@@ -2506,7 +2457,10 @@
       </w:pPr>
       <w:r>
         <w:lastRenderedPageBreak/>
-        <w:t>analys</w:t>
+        <w:t>analy</w:t>
+      </w:r>
+      <w:r>
+        <w:t>z</w:t>
       </w:r>
       <w:r>
         <w:t>e</w:t>
@@ -2671,13 +2625,7 @@
         <w:tab/>
       </w:r>
       <w:r>
-        <w:t xml:space="preserve">The </w:t>
-      </w:r>
-      <w:r>
-        <w:t>upper</w:t>
-      </w:r>
-      <w:r>
-        <w:t xml:space="preserve"> bound of </w:t>
+        <w:t xml:space="preserve">The upper bound of </w:t>
       </w:r>
       <w:r>
         <w:rPr>
@@ -2697,25 +2645,7 @@
         <w:t>0</w:t>
       </w:r>
       <w:r>
-        <w:t xml:space="preserve">, will </w:t>
-      </w:r>
-      <w:r>
-        <w:t>default</w:t>
-      </w:r>
-      <w:r>
-        <w:t xml:space="preserve"> </w:t>
-      </w:r>
-      <w:r>
-        <w:t>to</w:t>
-      </w:r>
-      <w:r>
-        <w:t xml:space="preserve"> the </w:t>
-      </w:r>
-      <w:r>
-        <w:t>last</w:t>
-      </w:r>
-      <w:r>
-        <w:t xml:space="preserve"> data row.</w:t>
+        <w:t>, will default to the last data row.</w:t>
       </w:r>
     </w:p>
     <w:p>
@@ -2739,14 +2669,7 @@
           <w:i/>
           <w:iCs/>
         </w:rPr>
-        <w:t>Peak Position</w:t>
-      </w:r>
-      <w:r>
-        <w:rPr>
-          <w:i/>
-          <w:iCs/>
-        </w:rPr>
-        <w:t>:</w:t>
+        <w:t>Peak Position:</w:t>
       </w:r>
       <w:r>
         <w:tab/>
@@ -2778,14 +2701,7 @@
           <w:i/>
           <w:iCs/>
         </w:rPr>
-        <w:t>Mass Centre</w:t>
-      </w:r>
-      <w:r>
-        <w:rPr>
-          <w:i/>
-          <w:iCs/>
-        </w:rPr>
-        <w:t>:</w:t>
+        <w:t>Mass Centre:</w:t>
       </w:r>
       <w:r>
         <w:tab/>
@@ -2804,14 +2720,7 @@
           <w:i/>
           <w:iCs/>
         </w:rPr>
-        <w:t>Peak Intensity</w:t>
-      </w:r>
-      <w:r>
-        <w:rPr>
-          <w:i/>
-          <w:iCs/>
-        </w:rPr>
-        <w:t>:</w:t>
+        <w:t>Peak Intensity:</w:t>
       </w:r>
       <w:r>
         <w:tab/>
@@ -2840,14 +2749,7 @@
           <w:i/>
           <w:iCs/>
         </w:rPr>
-        <w:t>Peak Area</w:t>
-      </w:r>
-      <w:r>
-        <w:rPr>
-          <w:i/>
-          <w:iCs/>
-        </w:rPr>
-        <w:t>:</w:t>
+        <w:t>Peak Area:</w:t>
       </w:r>
       <w:r>
         <w:tab/>
@@ -2876,14 +2778,7 @@
           <w:i/>
           <w:iCs/>
         </w:rPr>
-        <w:t>Peak FWHM</w:t>
-      </w:r>
-      <w:r>
-        <w:rPr>
-          <w:i/>
-          <w:iCs/>
-        </w:rPr>
-        <w:t>:</w:t>
+        <w:t>Peak FWHM:</w:t>
       </w:r>
       <w:r>
         <w:tab/>
@@ -2911,7 +2806,6 @@
       <w:r>
         <w:t xml:space="preserve"> </w:t>
       </w:r>
-      <w:proofErr w:type="spellStart"/>
       <w:r>
         <w:rPr>
           <w:i/>
@@ -2925,7 +2819,6 @@
         </w:rPr>
         <w:t>max</w:t>
       </w:r>
-      <w:proofErr w:type="spellEnd"/>
       <w:r>
         <w:t xml:space="preserve"> in the given range and iterating to higher and lower </w:t>
       </w:r>
@@ -3296,21 +3189,12 @@
       <w:r>
         <w:t xml:space="preserve">Convenience method for peak fitting that collects a selected column from all </w:t>
       </w:r>
-      <w:proofErr w:type="spellStart"/>
-      <w:r>
-        <w:rPr>
-          <w:i/>
-          <w:iCs/>
-        </w:rPr>
-        <w:t>PeakProperties</w:t>
-      </w:r>
-      <w:proofErr w:type="spellEnd"/>
-      <w:r>
-        <w:rPr>
-          <w:i/>
-          <w:iCs/>
-        </w:rPr>
-        <w:t>*</w:t>
+      <w:r>
+        <w:rPr>
+          <w:i/>
+          <w:iCs/>
+        </w:rPr>
+        <w:t>PeakProperties*</w:t>
       </w:r>
       <w:r>
         <w:t xml:space="preserve"> worksheets in the currently active workbook. The data are collected in a new sheet, transposed and some basic statistics (mean and </w:t>
@@ -3369,7 +3253,6 @@
       <w:r>
         <w:t xml:space="preserve">The source column from the </w:t>
       </w:r>
-      <w:proofErr w:type="spellStart"/>
       <w:r>
         <w:rPr>
           <w:i/>
@@ -3377,7 +3260,6 @@
         </w:rPr>
         <w:t>PeakProperties</w:t>
       </w:r>
-      <w:proofErr w:type="spellEnd"/>
       <w:r>
         <w:t xml:space="preserve"> sheet.</w:t>
       </w:r>
@@ -3388,12 +3270,10 @@
         <w:pageBreakBefore/>
         <w:ind w:left="850"/>
       </w:pPr>
-      <w:proofErr w:type="spellStart"/>
       <w:r>
         <w:lastRenderedPageBreak/>
         <w:t>alignText</w:t>
       </w:r>
-      <w:proofErr w:type="spellEnd"/>
     </w:p>
     <w:p>
       <w:pPr>
@@ -3547,11 +3427,9 @@
       <w:pPr>
         <w:pStyle w:val="berschrift2"/>
       </w:pPr>
-      <w:proofErr w:type="spellStart"/>
       <w:r>
         <w:t>renameWbs</w:t>
       </w:r>
-      <w:proofErr w:type="spellEnd"/>
     </w:p>
     <w:p>
       <w:pPr>
@@ -3591,18 +3469,59 @@
       <w:pPr>
         <w:pStyle w:val="berschrift2"/>
       </w:pPr>
-      <w:proofErr w:type="spellStart"/>
-      <w:r>
-        <w:t>setLowerBound</w:t>
-      </w:r>
-      <w:proofErr w:type="spellEnd"/>
+      <w:r>
+        <w:t xml:space="preserve">setLowerBound </w:t>
+      </w:r>
+      <w:r>
+        <w:t>(</w:t>
+      </w:r>
+      <w:r>
+        <w:rPr>
+          <w:i/>
+          <w:iCs/>
+        </w:rPr>
+        <w:t>lowerBound</w:t>
+      </w:r>
+      <w:r>
+        <w:t> = 0</w:t>
+      </w:r>
+      <w:r>
+        <w:t>)</w:t>
+      </w:r>
+    </w:p>
+    <w:p>
+      <w:pPr>
+        <w:pStyle w:val="Flietext2"/>
+      </w:pPr>
+      <w:r>
+        <w:t xml:space="preserve">Replaces all values in the active worksheet smaller than </w:t>
+      </w:r>
+      <w:r>
+        <w:rPr>
+          <w:i/>
+          <w:iCs/>
+        </w:rPr>
+        <w:t>lowerBound</w:t>
+      </w:r>
       <w:r>
         <w:t xml:space="preserve"> </w:t>
       </w:r>
       <w:r>
-        <w:t>(</w:t>
-      </w:r>
-      <w:proofErr w:type="spellStart"/>
+        <w:t xml:space="preserve">with </w:t>
+      </w:r>
+      <w:r>
+        <w:rPr>
+          <w:i/>
+          <w:iCs/>
+        </w:rPr>
+        <w:t>0</w:t>
+      </w:r>
+      <w:r>
+        <w:t>.</w:t>
+      </w:r>
+      <w:r>
+        <w:t xml:space="preserve"> </w:t>
+      </w:r>
       <w:r>
         <w:rPr>
           <w:i/>
@@ -3610,12 +3529,37 @@
         </w:rPr>
         <w:t>lowerBound</w:t>
       </w:r>
-      <w:proofErr w:type="spellEnd"/>
-      <w:r>
-        <w:t> = 0</w:t>
-      </w:r>
-      <w:r>
-        <w:t>)</w:t>
+      <w:r>
+        <w:t xml:space="preserve"> </w:t>
+      </w:r>
+      <w:r>
+        <w:t>default</w:t>
+      </w:r>
+      <w:r>
+        <w:t>s</w:t>
+      </w:r>
+      <w:r>
+        <w:t xml:space="preserve"> to </w:t>
+      </w:r>
+      <w:r>
+        <w:rPr>
+          <w:i/>
+          <w:iCs/>
+        </w:rPr>
+        <w:t>0</w:t>
+      </w:r>
+      <w:r>
+        <w:t xml:space="preserve"> if omitted (all negative data are set to </w:t>
+      </w:r>
+      <w:r>
+        <w:rPr>
+          <w:i/>
+          <w:iCs/>
+        </w:rPr>
+        <w:t>0</w:t>
+      </w:r>
+      <w:r>
+        <w:t>).</w:t>
       </w:r>
     </w:p>
     <w:p>
@@ -3623,9 +3567,8 @@
         <w:pStyle w:val="Flietext2"/>
       </w:pPr>
       <w:r>
-        <w:t xml:space="preserve">Replaces all values in the active worksheet smaller than </w:t>
-      </w:r>
-      <w:proofErr w:type="spellStart"/>
+        <w:t xml:space="preserve">Note that the </w:t>
+      </w:r>
       <w:r>
         <w:rPr>
           <w:i/>
@@ -3633,84 +3576,6 @@
         </w:rPr>
         <w:t>lowerBound</w:t>
       </w:r>
-      <w:proofErr w:type="spellEnd"/>
-      <w:r>
-        <w:t xml:space="preserve"> </w:t>
-      </w:r>
-      <w:r>
-        <w:t xml:space="preserve">with </w:t>
-      </w:r>
-      <w:r>
-        <w:rPr>
-          <w:i/>
-          <w:iCs/>
-        </w:rPr>
-        <w:t>0</w:t>
-      </w:r>
-      <w:r>
-        <w:t>.</w:t>
-      </w:r>
-      <w:r>
-        <w:t xml:space="preserve"> </w:t>
-      </w:r>
-      <w:proofErr w:type="spellStart"/>
-      <w:r>
-        <w:rPr>
-          <w:i/>
-          <w:iCs/>
-        </w:rPr>
-        <w:t>lowerBound</w:t>
-      </w:r>
-      <w:proofErr w:type="spellEnd"/>
-      <w:r>
-        <w:t xml:space="preserve"> </w:t>
-      </w:r>
-      <w:r>
-        <w:t>default</w:t>
-      </w:r>
-      <w:r>
-        <w:t>s</w:t>
-      </w:r>
-      <w:r>
-        <w:t xml:space="preserve"> to </w:t>
-      </w:r>
-      <w:r>
-        <w:rPr>
-          <w:i/>
-          <w:iCs/>
-        </w:rPr>
-        <w:t>0</w:t>
-      </w:r>
-      <w:r>
-        <w:t xml:space="preserve"> if omitted (all negative data are set to </w:t>
-      </w:r>
-      <w:r>
-        <w:rPr>
-          <w:i/>
-          <w:iCs/>
-        </w:rPr>
-        <w:t>0</w:t>
-      </w:r>
-      <w:r>
-        <w:t>).</w:t>
-      </w:r>
-    </w:p>
-    <w:p>
-      <w:pPr>
-        <w:pStyle w:val="Flietext2"/>
-      </w:pPr>
-      <w:r>
-        <w:t xml:space="preserve">Note that the </w:t>
-      </w:r>
-      <w:proofErr w:type="spellStart"/>
-      <w:r>
-        <w:rPr>
-          <w:i/>
-          <w:iCs/>
-        </w:rPr>
-        <w:t>lowerBound</w:t>
-      </w:r>
-      <w:proofErr w:type="spellEnd"/>
       <w:r>
         <w:t xml:space="preserve"> parameter must be passed when calling the method.</w:t>
       </w:r>
@@ -3810,27 +3675,14 @@
     <w:r>
       <w:t xml:space="preserve"> of </w:t>
     </w:r>
-    <w:r>
-      <w:fldChar w:fldCharType="begin"/>
-    </w:r>
-    <w:r>
-      <w:instrText xml:space="preserve"> NUMPAGES  \* Arabic  \* MERGEFORMAT </w:instrText>
-    </w:r>
-    <w:r>
-      <w:fldChar w:fldCharType="separate"/>
-    </w:r>
-    <w:r>
-      <w:rPr>
-        <w:noProof/>
-      </w:rPr>
-      <w:t>5</w:t>
-    </w:r>
-    <w:r>
-      <w:rPr>
-        <w:noProof/>
-      </w:rPr>
-      <w:fldChar w:fldCharType="end"/>
-    </w:r>
+    <w:fldSimple w:instr=" NUMPAGES  \* Arabic  \* MERGEFORMAT ">
+      <w:r>
+        <w:rPr>
+          <w:noProof/>
+        </w:rPr>
+        <w:t>5</w:t>
+      </w:r>
+    </w:fldSimple>
   </w:p>
 </w:ftr>
 </file>

</xml_diff>

<commit_message>
Add parameters 'skip abdscissae' and 'y-abscissa' to analyze.
</commit_message>
<xml_diff>
--- a/docs/UserGuide.docx
+++ b/docs/UserGuide.docx
@@ -2153,6 +2153,9 @@
       <w:r>
         <w:t xml:space="preserve"> the first two columns of the reference worksheet</w:t>
       </w:r>
+      <w:r>
+        <w:t>.</w:t>
+      </w:r>
     </w:p>
     <w:p>
       <w:pPr>
@@ -2452,11 +2455,9 @@
     <w:p>
       <w:pPr>
         <w:pStyle w:val="berschrift2"/>
-        <w:pageBreakBefore/>
         <w:ind w:left="850"/>
       </w:pPr>
       <w:r>
-        <w:lastRenderedPageBreak/>
         <w:t>analy</w:t>
       </w:r>
       <w:r>
@@ -2551,23 +2552,21 @@
           <w:i/>
           <w:iCs/>
         </w:rPr>
-        <w:t>Parameter:</w:t>
+        <w:t>Skip Abscissa</w:t>
+      </w:r>
+      <w:r>
+        <w:rPr>
+          <w:i/>
+          <w:iCs/>
+        </w:rPr>
+        <w:t>e</w:t>
+      </w:r>
+      <w:r>
+        <w:t>?</w:t>
       </w:r>
       <w:r>
         <w:tab/>
-      </w:r>
-      <w:r>
-        <w:t xml:space="preserve">The name of the user label that holds the data representing the new </w:t>
-      </w:r>
-      <w:r>
-        <w:rPr>
-          <w:i/>
-          <w:iCs/>
-        </w:rPr>
-        <w:t>X</w:t>
-      </w:r>
-      <w:r>
-        <w:t xml:space="preserve"> values of the evaluation result.</w:t>
+        <w:t>If checked, does not generate new abscissa in the result sheet, e.g., if they have already been generated with the last run of the method.</w:t>
       </w:r>
     </w:p>
     <w:p>
@@ -2580,13 +2579,20 @@
           <w:i/>
           <w:iCs/>
         </w:rPr>
-        <w:t>X Start Value:</w:t>
+        <w:t>X-Abscissa</w:t>
+      </w:r>
+      <w:r>
+        <w:rPr>
+          <w:i/>
+          <w:iCs/>
+        </w:rPr>
+        <w:t>:</w:t>
       </w:r>
       <w:r>
         <w:tab/>
       </w:r>
       <w:r>
-        <w:t xml:space="preserve">The lower bound of </w:t>
+        <w:t xml:space="preserve">The name of the user label that holds the data representing the new </w:t>
       </w:r>
       <w:r>
         <w:rPr>
@@ -2596,17 +2602,7 @@
         <w:t>X</w:t>
       </w:r>
       <w:r>
-        <w:t xml:space="preserve"> values to evaluate; if </w:t>
-      </w:r>
-      <w:r>
-        <w:rPr>
-          <w:i/>
-          <w:iCs/>
-        </w:rPr>
-        <w:t>0</w:t>
-      </w:r>
-      <w:r>
-        <w:t>, will default to the first data row.</w:t>
+        <w:t xml:space="preserve"> values of the evaluation result.</w:t>
       </w:r>
     </w:p>
     <w:p>
@@ -2619,44 +2615,54 @@
           <w:i/>
           <w:iCs/>
         </w:rPr>
-        <w:t>X Stop Value:</w:t>
+        <w:t>Y-</w:t>
+      </w:r>
+      <w:r>
+        <w:t>Abscissa:</w:t>
       </w:r>
       <w:r>
         <w:tab/>
-      </w:r>
-      <w:r>
-        <w:t xml:space="preserve">The upper bound of </w:t>
-      </w:r>
-      <w:r>
-        <w:rPr>
-          <w:i/>
-          <w:iCs/>
-        </w:rPr>
-        <w:t>X</w:t>
-      </w:r>
-      <w:r>
-        <w:t xml:space="preserve"> values to evaluate; if </w:t>
-      </w:r>
-      <w:r>
-        <w:rPr>
-          <w:i/>
-          <w:iCs/>
-        </w:rPr>
-        <w:t>0</w:t>
-      </w:r>
-      <w:r>
-        <w:t>, will default to the last data row.</w:t>
-      </w:r>
-    </w:p>
-    <w:p>
-      <w:pPr>
-        <w:pStyle w:val="berschrift3"/>
-      </w:pPr>
-      <w:r>
-        <w:t>Method</w:t>
-      </w:r>
-      <w:r>
-        <w:t>s</w:t>
+        <w:t xml:space="preserve">See </w:t>
+      </w:r>
+      <w:r>
+        <w:rPr>
+          <w:i/>
+          <w:iCs/>
+        </w:rPr>
+        <w:t>X-Abscissa</w:t>
+      </w:r>
+      <w:r>
+        <w:t xml:space="preserve">. If set to </w:t>
+      </w:r>
+      <w:r>
+        <w:rPr>
+          <w:i/>
+          <w:iCs/>
+        </w:rPr>
+        <w:t>none</w:t>
+      </w:r>
+      <w:r>
+        <w:t xml:space="preserve">, ordinates in the result sheet will be assigned </w:t>
+      </w:r>
+      <w:r>
+        <w:rPr>
+          <w:i/>
+          <w:iCs/>
+        </w:rPr>
+        <w:t>Y</w:t>
+      </w:r>
+      <w:r>
+        <w:t xml:space="preserve">, if set to other values, ordinates will be assigned </w:t>
+      </w:r>
+      <w:r>
+        <w:rPr>
+          <w:i/>
+          <w:iCs/>
+        </w:rPr>
+        <w:t>Z</w:t>
+      </w:r>
+      <w:r>
+        <w:t xml:space="preserve"> (e.g., for map analysis).</w:t>
       </w:r>
     </w:p>
     <w:p>
@@ -2669,26 +2675,33 @@
           <w:i/>
           <w:iCs/>
         </w:rPr>
-        <w:t>Peak Position:</w:t>
+        <w:t>X Start Value:</w:t>
       </w:r>
       <w:r>
         <w:tab/>
       </w:r>
       <w:r>
-        <w:t>Finds</w:t>
-      </w:r>
-      <w:r>
-        <w:t xml:space="preserve"> the point with the highest </w:t>
-      </w:r>
-      <w:r>
-        <w:rPr>
-          <w:i/>
-          <w:iCs/>
-        </w:rPr>
-        <w:t>Y</w:t>
-      </w:r>
-      <w:r>
-        <w:t xml:space="preserve"> value in the given range.</w:t>
+        <w:t xml:space="preserve">The lower bound of </w:t>
+      </w:r>
+      <w:r>
+        <w:rPr>
+          <w:i/>
+          <w:iCs/>
+        </w:rPr>
+        <w:t>X</w:t>
+      </w:r>
+      <w:r>
+        <w:t xml:space="preserve"> values to evaluate; if </w:t>
+      </w:r>
+      <w:r>
+        <w:rPr>
+          <w:i/>
+          <w:iCs/>
+        </w:rPr>
+        <w:t>0</w:t>
+      </w:r>
+      <w:r>
+        <w:t>, will default to the first data row.</w:t>
       </w:r>
     </w:p>
     <w:p>
@@ -2701,13 +2714,44 @@
           <w:i/>
           <w:iCs/>
         </w:rPr>
-        <w:t>Mass Centre:</w:t>
+        <w:t>X Stop Value:</w:t>
       </w:r>
       <w:r>
         <w:tab/>
       </w:r>
       <w:r>
-        <w:t>Calculates the centroid in the given range.</w:t>
+        <w:t xml:space="preserve">The upper bound of </w:t>
+      </w:r>
+      <w:r>
+        <w:rPr>
+          <w:i/>
+          <w:iCs/>
+        </w:rPr>
+        <w:t>X</w:t>
+      </w:r>
+      <w:r>
+        <w:t xml:space="preserve"> values to evaluate; if </w:t>
+      </w:r>
+      <w:r>
+        <w:rPr>
+          <w:i/>
+          <w:iCs/>
+        </w:rPr>
+        <w:t>0</w:t>
+      </w:r>
+      <w:r>
+        <w:t>, will default to the last data row.</w:t>
+      </w:r>
+    </w:p>
+    <w:p>
+      <w:pPr>
+        <w:pStyle w:val="berschrift3"/>
+      </w:pPr>
+      <w:r>
+        <w:t>Method</w:t>
+      </w:r>
+      <w:r>
+        <w:t>s</w:t>
       </w:r>
     </w:p>
     <w:p>
@@ -2720,13 +2764,16 @@
           <w:i/>
           <w:iCs/>
         </w:rPr>
-        <w:t>Peak Intensity:</w:t>
+        <w:t>Peak Position:</w:t>
       </w:r>
       <w:r>
         <w:tab/>
       </w:r>
       <w:r>
-        <w:t xml:space="preserve">Returns the highest </w:t>
+        <w:t>Finds</w:t>
+      </w:r>
+      <w:r>
+        <w:t xml:space="preserve"> the point with the highest </w:t>
       </w:r>
       <w:r>
         <w:rPr>
@@ -2749,23 +2796,13 @@
           <w:i/>
           <w:iCs/>
         </w:rPr>
-        <w:t>Peak Area:</w:t>
+        <w:t>Mass Centre:</w:t>
       </w:r>
       <w:r>
         <w:tab/>
       </w:r>
       <w:r>
-        <w:t xml:space="preserve">Summarizes all </w:t>
-      </w:r>
-      <w:r>
-        <w:rPr>
-          <w:i/>
-          <w:iCs/>
-        </w:rPr>
-        <w:t>Y</w:t>
-      </w:r>
-      <w:r>
-        <w:t xml:space="preserve"> values in the given range (pseudo-area)</w:t>
+        <w:t>Calculates the centroid in the given range.</w:t>
       </w:r>
     </w:p>
     <w:p>
@@ -2778,6 +2815,64 @@
           <w:i/>
           <w:iCs/>
         </w:rPr>
+        <w:t>Peak Intensity:</w:t>
+      </w:r>
+      <w:r>
+        <w:tab/>
+      </w:r>
+      <w:r>
+        <w:t xml:space="preserve">Returns the highest </w:t>
+      </w:r>
+      <w:r>
+        <w:rPr>
+          <w:i/>
+          <w:iCs/>
+        </w:rPr>
+        <w:t>Y</w:t>
+      </w:r>
+      <w:r>
+        <w:t xml:space="preserve"> value in the given range.</w:t>
+      </w:r>
+    </w:p>
+    <w:p>
+      <w:pPr>
+        <w:pStyle w:val="Listeneintrag3"/>
+        <w:ind w:left="2977" w:hanging="1701"/>
+      </w:pPr>
+      <w:r>
+        <w:rPr>
+          <w:i/>
+          <w:iCs/>
+        </w:rPr>
+        <w:t>Peak Area:</w:t>
+      </w:r>
+      <w:r>
+        <w:tab/>
+      </w:r>
+      <w:r>
+        <w:t xml:space="preserve">Summarizes all </w:t>
+      </w:r>
+      <w:r>
+        <w:rPr>
+          <w:i/>
+          <w:iCs/>
+        </w:rPr>
+        <w:t>Y</w:t>
+      </w:r>
+      <w:r>
+        <w:t xml:space="preserve"> values in the given range (pseudo-area)</w:t>
+      </w:r>
+    </w:p>
+    <w:p>
+      <w:pPr>
+        <w:pStyle w:val="Listeneintrag3"/>
+        <w:ind w:left="2977" w:hanging="1701"/>
+      </w:pPr>
+      <w:r>
+        <w:rPr>
+          <w:i/>
+          <w:iCs/>
+        </w:rPr>
         <w:t>Peak FWHM:</w:t>
       </w:r>
       <w:r>
@@ -2943,6 +3038,7 @@
         <w:pStyle w:val="berschrift3"/>
       </w:pPr>
       <w:r>
+        <w:lastRenderedPageBreak/>
         <w:t>Method</w:t>
       </w:r>
       <w:r>
@@ -3197,11 +3293,7 @@
         <w:t>PeakProperties*</w:t>
       </w:r>
       <w:r>
-        <w:t xml:space="preserve"> worksheets in the currently active workbook. The data are collected in a new sheet, transposed and some basic statistics (mean and </w:t>
-      </w:r>
-      <w:r>
-        <w:lastRenderedPageBreak/>
-        <w:t>standard deviation) are calculated. All results are auto-updated such that adjustments to individual fittings will directly be reflected.</w:t>
+        <w:t xml:space="preserve"> worksheets in the currently active workbook. The data are collected in a new sheet, transposed and some basic statistics (mean and standard deviation) are calculated. All results are auto-updated such that adjustments to individual fittings will directly be reflected.</w:t>
       </w:r>
     </w:p>
     <w:p>

</xml_diff>

<commit_message>
Move files to src folder.
</commit_message>
<xml_diff>
--- a/docs/UserGuide.docx
+++ b/docs/UserGuide.docx
@@ -57,7 +57,7 @@
         <w:rPr>
           <w:rFonts w:asciiTheme="minorHAnsi" w:hAnsiTheme="minorHAnsi" w:cstheme="minorHAnsi"/>
         </w:rPr>
-        <w:t>4</w:t>
+        <w:t>5</w:t>
       </w:r>
       <w:r>
         <w:rPr>
@@ -191,17 +191,31 @@
         <w:pStyle w:val="Listeneintrag2"/>
       </w:pPr>
       <w:r>
-        <w:t xml:space="preserve">Copy the folder </w:t>
-      </w:r>
-      <w:r>
-        <w:rPr>
-          <w:i/>
-          <w:iCs/>
-        </w:rPr>
-        <w:t>OriginC</w:t>
-      </w:r>
-      <w:r>
-        <w:t xml:space="preserve"> to a permanent location on your computer.</w:t>
+        <w:t>Copy the</w:t>
+      </w:r>
+      <w:r>
+        <w:t xml:space="preserve"> contents of the</w:t>
+      </w:r>
+      <w:r>
+        <w:t xml:space="preserve"> </w:t>
+      </w:r>
+      <w:proofErr w:type="spellStart"/>
+      <w:r>
+        <w:rPr>
+          <w:i/>
+          <w:iCs/>
+        </w:rPr>
+        <w:t>src</w:t>
+      </w:r>
+      <w:proofErr w:type="spellEnd"/>
+      <w:r>
+        <w:t xml:space="preserve"> </w:t>
+      </w:r>
+      <w:r>
+        <w:t xml:space="preserve">folder </w:t>
+      </w:r>
+      <w:r>
+        <w:t>to a permanent location on your computer.</w:t>
       </w:r>
     </w:p>
     <w:p>
@@ -345,13 +359,15 @@
       <w:r>
         <w:t xml:space="preserve">Navigate to your local copy of the </w:t>
       </w:r>
-      <w:r>
-        <w:rPr>
-          <w:i/>
-          <w:iCs/>
-        </w:rPr>
-        <w:t>OriginC</w:t>
-      </w:r>
+      <w:proofErr w:type="spellStart"/>
+      <w:r>
+        <w:rPr>
+          <w:i/>
+          <w:iCs/>
+        </w:rPr>
+        <w:t>src</w:t>
+      </w:r>
+      <w:proofErr w:type="spellEnd"/>
       <w:r>
         <w:t xml:space="preserve"> </w:t>
       </w:r>
@@ -727,6 +743,7 @@
       <w:r>
         <w:t xml:space="preserve">If you need to debug the runtime of any function from this library or your own, you can use the new </w:t>
       </w:r>
+      <w:proofErr w:type="gramStart"/>
       <w:r>
         <w:rPr>
           <w:i/>
@@ -734,6 +751,7 @@
         </w:rPr>
         <w:t>timer(</w:t>
       </w:r>
+      <w:proofErr w:type="gramEnd"/>
       <w:r>
         <w:t>string</w:t>
       </w:r>
@@ -790,12 +808,21 @@
         </w:tabs>
         <w:ind w:left="851"/>
       </w:pPr>
-      <w:r>
-        <w:rPr>
-          <w:i/>
-          <w:iCs/>
-        </w:rPr>
-        <w:t>timer()</w:t>
+      <w:proofErr w:type="gramStart"/>
+      <w:r>
+        <w:rPr>
+          <w:i/>
+          <w:iCs/>
+        </w:rPr>
+        <w:t>timer(</w:t>
+      </w:r>
+      <w:proofErr w:type="gramEnd"/>
+      <w:r>
+        <w:rPr>
+          <w:i/>
+          <w:iCs/>
+        </w:rPr>
+        <w:t>)</w:t>
       </w:r>
       <w:r>
         <w:t>;</w:t>
@@ -840,6 +867,7 @@
         </w:tabs>
         <w:ind w:left="851"/>
       </w:pPr>
+      <w:proofErr w:type="gramStart"/>
       <w:r>
         <w:rPr>
           <w:i/>
@@ -854,6 +882,7 @@
         </w:rPr>
         <w:t>(</w:t>
       </w:r>
+      <w:proofErr w:type="gramEnd"/>
       <w:r>
         <w:t>“Transpose Sheet”</w:t>
       </w:r>
@@ -1185,11 +1214,20 @@
           <w:i/>
           <w:iCs/>
         </w:rPr>
-        <w:t>Create Sparklines?</w:t>
+        <w:t xml:space="preserve">Create </w:t>
+      </w:r>
+      <w:proofErr w:type="gramStart"/>
+      <w:r>
+        <w:rPr>
+          <w:i/>
+          <w:iCs/>
+        </w:rPr>
+        <w:t>Sparklines?</w:t>
       </w:r>
       <w:r>
         <w:t>:</w:t>
       </w:r>
+      <w:proofErr w:type="gramEnd"/>
       <w:r>
         <w:tab/>
       </w:r>
@@ -1260,6 +1298,7 @@
       <w:r>
         <w:t xml:space="preserve"> </w:t>
       </w:r>
+      <w:proofErr w:type="spellStart"/>
       <w:r>
         <w:rPr>
           <w:i/>
@@ -1267,6 +1306,7 @@
         </w:rPr>
         <w:t>UVProbe</w:t>
       </w:r>
+      <w:proofErr w:type="spellEnd"/>
       <w:r>
         <w:t>. Imported file names will be written to the column comments.</w:t>
       </w:r>
@@ -1538,8 +1578,17 @@
           <w:i/>
           <w:iCs/>
         </w:rPr>
-        <w:t>ImageJ TrackMate</w:t>
-      </w:r>
+        <w:t xml:space="preserve">ImageJ </w:t>
+      </w:r>
+      <w:proofErr w:type="spellStart"/>
+      <w:r>
+        <w:rPr>
+          <w:i/>
+          <w:iCs/>
+        </w:rPr>
+        <w:t>TrackMate</w:t>
+      </w:r>
+      <w:proofErr w:type="spellEnd"/>
       <w:r>
         <w:t xml:space="preserve"> </w:t>
       </w:r>
@@ -2059,14 +2108,30 @@
         <w:softHyphen/>
       </w:r>
       <w:r>
-        <w:t xml:space="preserve">sheet. This method is based on the Whitaker-Hayer algorithm, see </w:t>
+        <w:t>sheet. This method is based on the Whitaker-</w:t>
+      </w:r>
+      <w:proofErr w:type="spellStart"/>
+      <w:r>
+        <w:t>Hayer</w:t>
+      </w:r>
+      <w:proofErr w:type="spellEnd"/>
+      <w:r>
+        <w:t xml:space="preserve"> algorithm, see </w:t>
       </w:r>
       <w:hyperlink r:id="rId8" w:history="1">
+        <w:proofErr w:type="spellStart"/>
         <w:r>
           <w:rPr>
             <w:rStyle w:val="Hyperlink"/>
           </w:rPr>
-          <w:t>Chemolab 2018</w:t>
+          <w:t>Chemolab</w:t>
+        </w:r>
+        <w:proofErr w:type="spellEnd"/>
+        <w:r>
+          <w:rPr>
+            <w:rStyle w:val="Hyperlink"/>
+          </w:rPr>
+          <w:t xml:space="preserve"> 2018</w:t>
         </w:r>
       </w:hyperlink>
       <w:r>
@@ -2457,6 +2522,7 @@
         <w:pStyle w:val="berschrift2"/>
         <w:ind w:left="850"/>
       </w:pPr>
+      <w:proofErr w:type="spellStart"/>
       <w:r>
         <w:t>analy</w:t>
       </w:r>
@@ -2466,6 +2532,7 @@
       <w:r>
         <w:t>e</w:t>
       </w:r>
+      <w:proofErr w:type="spellEnd"/>
     </w:p>
     <w:p>
       <w:pPr>
@@ -2901,6 +2968,7 @@
       <w:r>
         <w:t xml:space="preserve"> </w:t>
       </w:r>
+      <w:proofErr w:type="spellStart"/>
       <w:r>
         <w:rPr>
           <w:i/>
@@ -2914,6 +2982,7 @@
         </w:rPr>
         <w:t>max</w:t>
       </w:r>
+      <w:proofErr w:type="spellEnd"/>
       <w:r>
         <w:t xml:space="preserve"> in the given range and iterating to higher and lower </w:t>
       </w:r>
@@ -3285,12 +3354,21 @@
       <w:r>
         <w:t xml:space="preserve">Convenience method for peak fitting that collects a selected column from all </w:t>
       </w:r>
-      <w:r>
-        <w:rPr>
-          <w:i/>
-          <w:iCs/>
-        </w:rPr>
-        <w:t>PeakProperties*</w:t>
+      <w:proofErr w:type="spellStart"/>
+      <w:r>
+        <w:rPr>
+          <w:i/>
+          <w:iCs/>
+        </w:rPr>
+        <w:t>PeakProperties</w:t>
+      </w:r>
+      <w:proofErr w:type="spellEnd"/>
+      <w:r>
+        <w:rPr>
+          <w:i/>
+          <w:iCs/>
+        </w:rPr>
+        <w:t>*</w:t>
       </w:r>
       <w:r>
         <w:t xml:space="preserve"> worksheets in the currently active workbook. The data are collected in a new sheet, transposed and some basic statistics (mean and standard deviation) are calculated. All results are auto-updated such that adjustments to individual fittings will directly be reflected.</w:t>
@@ -3345,6 +3423,7 @@
       <w:r>
         <w:t xml:space="preserve">The source column from the </w:t>
       </w:r>
+      <w:proofErr w:type="spellStart"/>
       <w:r>
         <w:rPr>
           <w:i/>
@@ -3352,6 +3431,7 @@
         </w:rPr>
         <w:t>PeakProperties</w:t>
       </w:r>
+      <w:proofErr w:type="spellEnd"/>
       <w:r>
         <w:t xml:space="preserve"> sheet.</w:t>
       </w:r>
@@ -3362,10 +3442,12 @@
         <w:pageBreakBefore/>
         <w:ind w:left="850"/>
       </w:pPr>
+      <w:proofErr w:type="spellStart"/>
       <w:r>
         <w:lastRenderedPageBreak/>
         <w:t>alignText</w:t>
       </w:r>
+      <w:proofErr w:type="spellEnd"/>
     </w:p>
     <w:p>
       <w:pPr>
@@ -3519,9 +3601,11 @@
       <w:pPr>
         <w:pStyle w:val="berschrift2"/>
       </w:pPr>
+      <w:proofErr w:type="spellStart"/>
       <w:r>
         <w:t>renameWbs</w:t>
       </w:r>
+      <w:proofErr w:type="spellEnd"/>
     </w:p>
     <w:p>
       <w:pPr>
@@ -3561,12 +3645,18 @@
       <w:pPr>
         <w:pStyle w:val="berschrift2"/>
       </w:pPr>
-      <w:r>
-        <w:t xml:space="preserve">setLowerBound </w:t>
+      <w:proofErr w:type="spellStart"/>
+      <w:r>
+        <w:t>setLowerBound</w:t>
+      </w:r>
+      <w:proofErr w:type="spellEnd"/>
+      <w:r>
+        <w:t xml:space="preserve"> </w:t>
       </w:r>
       <w:r>
         <w:t>(</w:t>
       </w:r>
+      <w:proofErr w:type="spellStart"/>
       <w:r>
         <w:rPr>
           <w:i/>
@@ -3574,6 +3664,7 @@
         </w:rPr>
         <w:t>lowerBound</w:t>
       </w:r>
+      <w:proofErr w:type="spellEnd"/>
       <w:r>
         <w:t> = 0</w:t>
       </w:r>
@@ -3588,6 +3679,7 @@
       <w:r>
         <w:t xml:space="preserve">Replaces all values in the active worksheet smaller than </w:t>
       </w:r>
+      <w:proofErr w:type="spellStart"/>
       <w:r>
         <w:rPr>
           <w:i/>
@@ -3595,6 +3687,7 @@
         </w:rPr>
         <w:t>lowerBound</w:t>
       </w:r>
+      <w:proofErr w:type="spellEnd"/>
       <w:r>
         <w:t xml:space="preserve"> </w:t>
       </w:r>
@@ -3614,6 +3707,7 @@
       <w:r>
         <w:t xml:space="preserve"> </w:t>
       </w:r>
+      <w:proofErr w:type="spellStart"/>
       <w:r>
         <w:rPr>
           <w:i/>
@@ -3621,6 +3715,7 @@
         </w:rPr>
         <w:t>lowerBound</w:t>
       </w:r>
+      <w:proofErr w:type="spellEnd"/>
       <w:r>
         <w:t xml:space="preserve"> </w:t>
       </w:r>
@@ -3661,6 +3756,7 @@
       <w:r>
         <w:t xml:space="preserve">Note that the </w:t>
       </w:r>
+      <w:proofErr w:type="spellStart"/>
       <w:r>
         <w:rPr>
           <w:i/>
@@ -3668,6 +3764,7 @@
         </w:rPr>
         <w:t>lowerBound</w:t>
       </w:r>
+      <w:proofErr w:type="spellEnd"/>
       <w:r>
         <w:t xml:space="preserve"> parameter must be passed when calling the method.</w:t>
       </w:r>
@@ -3767,14 +3864,27 @@
     <w:r>
       <w:t xml:space="preserve"> of </w:t>
     </w:r>
-    <w:fldSimple w:instr=" NUMPAGES  \* Arabic  \* MERGEFORMAT ">
-      <w:r>
-        <w:rPr>
-          <w:noProof/>
-        </w:rPr>
-        <w:t>5</w:t>
-      </w:r>
-    </w:fldSimple>
+    <w:r>
+      <w:fldChar w:fldCharType="begin"/>
+    </w:r>
+    <w:r>
+      <w:instrText xml:space="preserve"> NUMPAGES  \* Arabic  \* MERGEFORMAT </w:instrText>
+    </w:r>
+    <w:r>
+      <w:fldChar w:fldCharType="separate"/>
+    </w:r>
+    <w:r>
+      <w:rPr>
+        <w:noProof/>
+      </w:rPr>
+      <w:t>5</w:t>
+    </w:r>
+    <w:r>
+      <w:rPr>
+        <w:noProof/>
+      </w:rPr>
+      <w:fldChar w:fldCharType="end"/>
+    </w:r>
   </w:p>
 </w:ftr>
 </file>
@@ -3938,6 +4048,7 @@
       </w:rPr>
       <w:tab/>
     </w:r>
+    <w:proofErr w:type="gramStart"/>
     <w:r>
       <w:rPr>
         <w:sz w:val="18"/>
@@ -3946,6 +4057,7 @@
       </w:rPr>
       <w:t>Email</w:t>
     </w:r>
+    <w:proofErr w:type="gramEnd"/>
     <w:r>
       <w:rPr>
         <w:sz w:val="18"/>

</xml_diff>

<commit_message>
Update changelog and user guide for new installation method..
</commit_message>
<xml_diff>
--- a/docs/UserGuide.docx
+++ b/docs/UserGuide.docx
@@ -51,179 +51,223 @@
         <w:rPr>
           <w:rFonts w:asciiTheme="minorHAnsi" w:hAnsiTheme="minorHAnsi" w:cstheme="minorHAnsi"/>
         </w:rPr>
-        <w:t>0</w:t>
+        <w:t>08</w:t>
       </w:r>
       <w:r>
         <w:rPr>
           <w:rFonts w:asciiTheme="minorHAnsi" w:hAnsiTheme="minorHAnsi" w:cstheme="minorHAnsi"/>
         </w:rPr>
-        <w:t>5</w:t>
+        <w:t>.07.</w:t>
       </w:r>
       <w:r>
         <w:rPr>
           <w:rFonts w:asciiTheme="minorHAnsi" w:hAnsiTheme="minorHAnsi" w:cstheme="minorHAnsi"/>
         </w:rPr>
-        <w:t>.07.</w:t>
+        <w:t>202</w:t>
       </w:r>
       <w:r>
         <w:rPr>
           <w:rFonts w:asciiTheme="minorHAnsi" w:hAnsiTheme="minorHAnsi" w:cstheme="minorHAnsi"/>
         </w:rPr>
-        <w:t>202</w:t>
+        <w:t>1</w:t>
       </w:r>
       <w:r>
         <w:rPr>
           <w:rFonts w:asciiTheme="minorHAnsi" w:hAnsiTheme="minorHAnsi" w:cstheme="minorHAnsi"/>
         </w:rPr>
+        <w:t xml:space="preserve"> (v1.1.0 unreleased)</w:t>
+      </w:r>
+    </w:p>
+    <w:p>
+      <w:pPr>
+        <w:pStyle w:val="Flietext"/>
+      </w:pPr>
+      <w:r>
+        <w:t>This is a</w:t>
+      </w:r>
+      <w:r>
+        <w:t>n</w:t>
+      </w:r>
+      <w:r>
+        <w:t xml:space="preserve"> </w:t>
+      </w:r>
+      <w:r>
+        <w:rPr>
+          <w:i/>
+          <w:iCs/>
+        </w:rPr>
+        <w:t>OriginC</w:t>
+      </w:r>
+      <w:r>
+        <w:t xml:space="preserve"> library providing several script</w:t>
+      </w:r>
+      <w:r>
+        <w:t>s</w:t>
+      </w:r>
+      <w:r>
+        <w:t xml:space="preserve"> for importing, </w:t>
+      </w:r>
+      <w:r>
+        <w:t>handling,</w:t>
+      </w:r>
+      <w:r>
+        <w:t xml:space="preserve"> and evaluating spectroscopic data</w:t>
+      </w:r>
+      <w:r>
+        <w:t>.</w:t>
+      </w:r>
+      <w:r>
+        <w:t xml:space="preserve"> </w:t>
+      </w:r>
+      <w:r>
+        <w:t>No warranty is given for functionality or correctness, please verify all results generated with this script manually.</w:t>
+      </w:r>
+    </w:p>
+    <w:p>
+      <w:pPr>
+        <w:pStyle w:val="Flietext"/>
+      </w:pPr>
+      <w:r>
+        <w:t>All methods have been tested with</w:t>
+      </w:r>
+      <w:r>
+        <w:t xml:space="preserve"> </w:t>
+      </w:r>
+      <w:r>
+        <w:rPr>
+          <w:i/>
+          <w:iCs/>
+        </w:rPr>
+        <w:t xml:space="preserve">OriginPro </w:t>
+      </w:r>
+      <w:r>
+        <w:rPr>
+          <w:i/>
+          <w:iCs/>
+        </w:rPr>
+        <w:t>20</w:t>
+      </w:r>
+      <w:r>
+        <w:rPr>
+          <w:i/>
+          <w:iCs/>
+        </w:rPr>
+        <w:t>2</w:t>
+      </w:r>
+      <w:r>
+        <w:rPr>
+          <w:i/>
+          <w:iCs/>
+        </w:rPr>
         <w:t>1</w:t>
       </w:r>
-    </w:p>
-    <w:p>
-      <w:pPr>
-        <w:pStyle w:val="Flietext"/>
-      </w:pPr>
-      <w:r>
-        <w:t>This is a</w:t>
-      </w:r>
-      <w:r>
-        <w:t>n</w:t>
+      <w:r>
+        <w:rPr>
+          <w:i/>
+          <w:iCs/>
+        </w:rPr>
+        <w:t>-2021</w:t>
+      </w:r>
+      <w:r>
+        <w:rPr>
+          <w:i/>
+          <w:iCs/>
+        </w:rPr>
+        <w:t>b</w:t>
+      </w:r>
+      <w:r>
+        <w:t>;</w:t>
       </w:r>
       <w:r>
         <w:t xml:space="preserve"> </w:t>
       </w:r>
       <w:r>
-        <w:rPr>
-          <w:i/>
-          <w:iCs/>
-        </w:rPr>
-        <w:t>OriginC</w:t>
-      </w:r>
-      <w:r>
-        <w:t xml:space="preserve"> library providing several script</w:t>
-      </w:r>
-      <w:r>
-        <w:t>s</w:t>
-      </w:r>
-      <w:r>
-        <w:t xml:space="preserve"> for importing, </w:t>
-      </w:r>
-      <w:r>
-        <w:t>handling,</w:t>
-      </w:r>
-      <w:r>
-        <w:t xml:space="preserve"> and evaluating spectroscopic data</w:t>
+        <w:t>older program versions should be updated anyways.</w:t>
+      </w:r>
+    </w:p>
+    <w:p>
+      <w:pPr>
+        <w:pStyle w:val="berschrift1"/>
+      </w:pPr>
+      <w:r>
+        <w:t>Installation</w:t>
+      </w:r>
+    </w:p>
+    <w:p>
+      <w:pPr>
+        <w:pStyle w:val="Listeneintrag2"/>
+      </w:pPr>
+      <w:r>
+        <w:t>Copy</w:t>
+      </w:r>
+      <w:r>
+        <w:t xml:space="preserve"> the file</w:t>
+      </w:r>
+      <w:r>
+        <w:t xml:space="preserve"> </w:t>
+      </w:r>
+      <w:r>
+        <w:rPr>
+          <w:i/>
+          <w:iCs/>
+        </w:rPr>
+        <w:t>build/</w:t>
+      </w:r>
+      <w:r>
+        <w:rPr>
+          <w:i/>
+          <w:iCs/>
+        </w:rPr>
+        <w:t>Spectral Analysis</w:t>
+      </w:r>
+      <w:r>
+        <w:rPr>
+          <w:i/>
+          <w:iCs/>
+        </w:rPr>
+        <w:t>.opx</w:t>
+      </w:r>
+      <w:r>
+        <w:t xml:space="preserve"> to a</w:t>
+      </w:r>
+      <w:r>
+        <w:t xml:space="preserve"> location on your computer.</w:t>
+      </w:r>
+    </w:p>
+    <w:p>
+      <w:pPr>
+        <w:pStyle w:val="Listeneintrag2"/>
+      </w:pPr>
+      <w:r>
+        <w:t xml:space="preserve">Run </w:t>
+      </w:r>
+      <w:r>
+        <w:rPr>
+          <w:i/>
+          <w:iCs/>
+        </w:rPr>
+        <w:t>OriginPro</w:t>
       </w:r>
       <w:r>
         <w:t>.</w:t>
       </w:r>
-      <w:r>
-        <w:t xml:space="preserve"> </w:t>
-      </w:r>
-      <w:r>
-        <w:t>No warranty is given for functionality or correctness, please verify all results generated with this script manually.</w:t>
-      </w:r>
-    </w:p>
-    <w:p>
-      <w:pPr>
-        <w:pStyle w:val="Flietext"/>
-      </w:pPr>
-      <w:r>
-        <w:t>All methods have been tested with</w:t>
-      </w:r>
-      <w:r>
-        <w:t xml:space="preserve"> </w:t>
-      </w:r>
-      <w:r>
-        <w:rPr>
-          <w:i/>
-          <w:iCs/>
-        </w:rPr>
-        <w:t xml:space="preserve">OriginPro </w:t>
-      </w:r>
-      <w:r>
-        <w:rPr>
-          <w:i/>
-          <w:iCs/>
-        </w:rPr>
-        <w:t>20</w:t>
-      </w:r>
-      <w:r>
-        <w:rPr>
-          <w:i/>
-          <w:iCs/>
-        </w:rPr>
-        <w:t>20</w:t>
-      </w:r>
-      <w:r>
-        <w:rPr>
-          <w:i/>
-          <w:iCs/>
-        </w:rPr>
-        <w:t>-2021</w:t>
-      </w:r>
-      <w:r>
-        <w:rPr>
-          <w:i/>
-          <w:iCs/>
-        </w:rPr>
-        <w:t>b</w:t>
-      </w:r>
-      <w:r>
-        <w:t>;</w:t>
-      </w:r>
-      <w:r>
-        <w:t xml:space="preserve"> </w:t>
-      </w:r>
-      <w:r>
-        <w:t>older program versions should be updated anyways.</w:t>
-      </w:r>
-    </w:p>
-    <w:p>
-      <w:pPr>
-        <w:pStyle w:val="berschrift1"/>
-      </w:pPr>
-      <w:r>
-        <w:t>Installation</w:t>
-      </w:r>
     </w:p>
     <w:p>
       <w:pPr>
         <w:pStyle w:val="Listeneintrag2"/>
       </w:pPr>
       <w:r>
-        <w:t>Copy the</w:t>
-      </w:r>
-      <w:r>
-        <w:t xml:space="preserve"> contents of the</w:t>
-      </w:r>
-      <w:r>
-        <w:t xml:space="preserve"> </w:t>
-      </w:r>
-      <w:proofErr w:type="spellStart"/>
-      <w:r>
-        <w:rPr>
-          <w:i/>
-          <w:iCs/>
-        </w:rPr>
-        <w:t>src</w:t>
-      </w:r>
-      <w:proofErr w:type="spellEnd"/>
-      <w:r>
-        <w:t xml:space="preserve"> </w:t>
-      </w:r>
-      <w:r>
-        <w:t xml:space="preserve">folder </w:t>
-      </w:r>
-      <w:r>
-        <w:t>to a permanent location on your computer.</w:t>
-      </w:r>
-    </w:p>
-    <w:p>
-      <w:pPr>
-        <w:pStyle w:val="Listeneintrag2"/>
-      </w:pPr>
-      <w:r>
-        <w:t xml:space="preserve">Run </w:t>
+        <w:t xml:space="preserve">Drag and drop </w:t>
+      </w:r>
+      <w:r>
+        <w:rPr>
+          <w:i/>
+          <w:iCs/>
+        </w:rPr>
+        <w:t>Spectral Analysis.opx</w:t>
+      </w:r>
+      <w:r>
+        <w:t xml:space="preserve"> into </w:t>
       </w:r>
       <w:r>
         <w:rPr>
@@ -233,14 +277,14 @@
         <w:t>OriginPro</w:t>
       </w:r>
       <w:r>
-        <w:t xml:space="preserve"> and open the </w:t>
-      </w:r>
-      <w:r>
-        <w:rPr>
-          <w:i/>
-          <w:iCs/>
-        </w:rPr>
-        <w:t>Code Builder</w:t>
+        <w:t xml:space="preserve">. The installation process will start automatically and add all required files to the </w:t>
+      </w:r>
+      <w:r>
+        <w:rPr>
+          <w:i/>
+          <w:iCs/>
+        </w:rPr>
+        <w:t>User Folder Workspace</w:t>
       </w:r>
       <w:r>
         <w:t>.</w:t>
@@ -256,228 +300,7 @@
         <w:ind w:left="851"/>
       </w:pPr>
       <w:r>
-        <w:t>(</w:t>
-      </w:r>
-      <w:r>
-        <w:rPr>
-          <w:i/>
-          <w:iCs/>
-        </w:rPr>
-        <w:t>View</w:t>
-      </w:r>
-      <w:r>
-        <w:t xml:space="preserve"> </w:t>
-      </w:r>
-      <w:r>
-        <w:sym w:font="Symbol" w:char="F0AE"/>
-      </w:r>
-      <w:r>
-        <w:t xml:space="preserve"> </w:t>
-      </w:r>
-      <w:r>
-        <w:rPr>
-          <w:i/>
-          <w:iCs/>
-        </w:rPr>
-        <w:t>Code Builder</w:t>
-      </w:r>
-      <w:r>
-        <w:t xml:space="preserve"> or</w:t>
-      </w:r>
-      <w:r>
-        <w:t xml:space="preserve"> Shortcut </w:t>
-      </w:r>
-      <w:r>
-        <w:rPr>
-          <w:i/>
-          <w:iCs/>
-        </w:rPr>
-        <w:t>Alt + 4</w:t>
-      </w:r>
-      <w:r>
-        <w:t>)</w:t>
-      </w:r>
-    </w:p>
-    <w:p>
-      <w:pPr>
-        <w:pStyle w:val="Listeneintrag2"/>
-      </w:pPr>
-      <w:r>
-        <w:t>Rightclick the folder</w:t>
-      </w:r>
-      <w:r>
-        <w:t xml:space="preserve"> </w:t>
-      </w:r>
-      <w:r>
-        <w:rPr>
-          <w:i/>
-          <w:iCs/>
-        </w:rPr>
-        <w:t>User [AutoLoad]</w:t>
-      </w:r>
-      <w:r>
-        <w:t xml:space="preserve"> in the </w:t>
-      </w:r>
-      <w:r>
-        <w:rPr>
-          <w:i/>
-          <w:iCs/>
-        </w:rPr>
-        <w:t>Workspace</w:t>
-      </w:r>
-      <w:r>
-        <w:t xml:space="preserve"> </w:t>
-      </w:r>
-      <w:r>
-        <w:t>and choose</w:t>
-      </w:r>
-      <w:r>
-        <w:t xml:space="preserve"> </w:t>
-      </w:r>
-      <w:r>
-        <w:rPr>
-          <w:i/>
-          <w:iCs/>
-        </w:rPr>
-        <w:t>Add files</w:t>
-      </w:r>
-      <w:r>
-        <w:rPr>
-          <w:i/>
-          <w:iCs/>
-        </w:rPr>
-        <w:t xml:space="preserve"> ...</w:t>
-      </w:r>
-      <w:r>
-        <w:t>.</w:t>
-      </w:r>
-    </w:p>
-    <w:p>
-      <w:pPr>
-        <w:pStyle w:val="Listeneintrag2"/>
-      </w:pPr>
-      <w:r>
-        <w:t xml:space="preserve">Navigate to your local copy of the </w:t>
-      </w:r>
-      <w:proofErr w:type="spellStart"/>
-      <w:r>
-        <w:rPr>
-          <w:i/>
-          <w:iCs/>
-        </w:rPr>
-        <w:t>src</w:t>
-      </w:r>
-      <w:proofErr w:type="spellEnd"/>
-      <w:r>
-        <w:t xml:space="preserve"> </w:t>
-      </w:r>
-      <w:r>
-        <w:t xml:space="preserve">folder and select the </w:t>
-      </w:r>
-      <w:r>
-        <w:rPr>
-          <w:i/>
-          <w:iCs/>
-        </w:rPr>
-        <w:t>main.c</w:t>
-      </w:r>
-      <w:r>
-        <w:t xml:space="preserve"> file.</w:t>
-      </w:r>
-    </w:p>
-    <w:p>
-      <w:pPr>
-        <w:pStyle w:val="Listeneintrag2"/>
-      </w:pPr>
-      <w:r>
-        <w:t xml:space="preserve">Click </w:t>
-      </w:r>
-      <w:r>
-        <w:rPr>
-          <w:i/>
-          <w:iCs/>
-        </w:rPr>
-        <w:t>Rebuild All</w:t>
-      </w:r>
-      <w:r>
-        <w:t xml:space="preserve"> from the toolbar</w:t>
-      </w:r>
-      <w:r>
-        <w:t xml:space="preserve"> (</w:t>
-      </w:r>
-      <w:r>
-        <w:t xml:space="preserve">or </w:t>
-      </w:r>
-      <w:r>
-        <w:t>Shortcut</w:t>
-      </w:r>
-      <w:r>
-        <w:t xml:space="preserve"> </w:t>
-      </w:r>
-      <w:r>
-        <w:rPr>
-          <w:i/>
-          <w:iCs/>
-        </w:rPr>
-        <w:t>Alt+ F8</w:t>
-      </w:r>
-      <w:r>
-        <w:t>).</w:t>
-      </w:r>
-    </w:p>
-    <w:p>
-      <w:pPr>
-        <w:pStyle w:val="Listeneintrag2"/>
-      </w:pPr>
-      <w:r>
-        <w:t>If the output window on the bottom left displays an error, please consult the suggestion box at Fr. Merker.</w:t>
-      </w:r>
-    </w:p>
-    <w:p>
-      <w:pPr>
-        <w:pStyle w:val="Listeneintrag2"/>
-      </w:pPr>
-      <w:r>
-        <w:t xml:space="preserve">Rightclick the </w:t>
-      </w:r>
-      <w:r>
-        <w:rPr>
-          <w:i/>
-          <w:iCs/>
-        </w:rPr>
-        <w:t>Origin C Workspace</w:t>
-      </w:r>
-      <w:r>
-        <w:t xml:space="preserve"> </w:t>
-      </w:r>
-      <w:r>
-        <w:t xml:space="preserve">in the </w:t>
-      </w:r>
-      <w:r>
-        <w:rPr>
-          <w:i/>
-          <w:iCs/>
-        </w:rPr>
-        <w:t>Workspace</w:t>
-      </w:r>
-      <w:r>
-        <w:t xml:space="preserve"> </w:t>
-      </w:r>
-      <w:r>
-        <w:t xml:space="preserve">tree and disable the </w:t>
-      </w:r>
-      <w:r>
-        <w:rPr>
-          <w:i/>
-          <w:iCs/>
-        </w:rPr>
-        <w:t>Build on Startup</w:t>
-      </w:r>
-      <w:r>
-        <w:t xml:space="preserve"> option</w:t>
-      </w:r>
-      <w:r>
-        <w:t>.</w:t>
+        <w:t>If any errors occur, the script will show a prompt. Please contact the script provider with the displayed error code.</w:t>
       </w:r>
     </w:p>
     <w:p>
@@ -743,7 +566,6 @@
       <w:r>
         <w:t xml:space="preserve">If you need to debug the runtime of any function from this library or your own, you can use the new </w:t>
       </w:r>
-      <w:proofErr w:type="gramStart"/>
       <w:r>
         <w:rPr>
           <w:i/>
@@ -751,7 +573,6 @@
         </w:rPr>
         <w:t>timer(</w:t>
       </w:r>
-      <w:proofErr w:type="gramEnd"/>
       <w:r>
         <w:t>string</w:t>
       </w:r>
@@ -808,21 +629,12 @@
         </w:tabs>
         <w:ind w:left="851"/>
       </w:pPr>
-      <w:proofErr w:type="gramStart"/>
-      <w:r>
-        <w:rPr>
-          <w:i/>
-          <w:iCs/>
-        </w:rPr>
-        <w:t>timer(</w:t>
-      </w:r>
-      <w:proofErr w:type="gramEnd"/>
-      <w:r>
-        <w:rPr>
-          <w:i/>
-          <w:iCs/>
-        </w:rPr>
-        <w:t>)</w:t>
+      <w:r>
+        <w:rPr>
+          <w:i/>
+          <w:iCs/>
+        </w:rPr>
+        <w:t>timer()</w:t>
       </w:r>
       <w:r>
         <w:t>;</w:t>
@@ -867,7 +679,6 @@
         </w:tabs>
         <w:ind w:left="851"/>
       </w:pPr>
-      <w:proofErr w:type="gramStart"/>
       <w:r>
         <w:rPr>
           <w:i/>
@@ -882,7 +693,6 @@
         </w:rPr>
         <w:t>(</w:t>
       </w:r>
-      <w:proofErr w:type="gramEnd"/>
       <w:r>
         <w:t>“Transpose Sheet”</w:t>
       </w:r>
@@ -1214,20 +1024,11 @@
           <w:i/>
           <w:iCs/>
         </w:rPr>
-        <w:t xml:space="preserve">Create </w:t>
-      </w:r>
-      <w:proofErr w:type="gramStart"/>
-      <w:r>
-        <w:rPr>
-          <w:i/>
-          <w:iCs/>
-        </w:rPr>
-        <w:t>Sparklines?</w:t>
+        <w:t>Create Sparklines?</w:t>
       </w:r>
       <w:r>
         <w:t>:</w:t>
       </w:r>
-      <w:proofErr w:type="gramEnd"/>
       <w:r>
         <w:tab/>
       </w:r>
@@ -1298,7 +1099,6 @@
       <w:r>
         <w:t xml:space="preserve"> </w:t>
       </w:r>
-      <w:proofErr w:type="spellStart"/>
       <w:r>
         <w:rPr>
           <w:i/>
@@ -1306,7 +1106,6 @@
         </w:rPr>
         <w:t>UVProbe</w:t>
       </w:r>
-      <w:proofErr w:type="spellEnd"/>
       <w:r>
         <w:t>. Imported file names will be written to the column comments.</w:t>
       </w:r>
@@ -1578,17 +1377,8 @@
           <w:i/>
           <w:iCs/>
         </w:rPr>
-        <w:t xml:space="preserve">ImageJ </w:t>
-      </w:r>
-      <w:proofErr w:type="spellStart"/>
-      <w:r>
-        <w:rPr>
-          <w:i/>
-          <w:iCs/>
-        </w:rPr>
-        <w:t>TrackMate</w:t>
-      </w:r>
-      <w:proofErr w:type="spellEnd"/>
+        <w:t>ImageJ TrackMate</w:t>
+      </w:r>
       <w:r>
         <w:t xml:space="preserve"> </w:t>
       </w:r>
@@ -2108,30 +1898,14 @@
         <w:softHyphen/>
       </w:r>
       <w:r>
-        <w:t>sheet. This method is based on the Whitaker-</w:t>
-      </w:r>
-      <w:proofErr w:type="spellStart"/>
-      <w:r>
-        <w:t>Hayer</w:t>
-      </w:r>
-      <w:proofErr w:type="spellEnd"/>
-      <w:r>
-        <w:t xml:space="preserve"> algorithm, see </w:t>
+        <w:t xml:space="preserve">sheet. This method is based on the Whitaker-Hayer algorithm, see </w:t>
       </w:r>
       <w:hyperlink r:id="rId8" w:history="1">
-        <w:proofErr w:type="spellStart"/>
         <w:r>
           <w:rPr>
             <w:rStyle w:val="Hyperlink"/>
           </w:rPr>
-          <w:t>Chemolab</w:t>
-        </w:r>
-        <w:proofErr w:type="spellEnd"/>
-        <w:r>
-          <w:rPr>
-            <w:rStyle w:val="Hyperlink"/>
-          </w:rPr>
-          <w:t xml:space="preserve"> 2018</w:t>
+          <w:t>Chemolab 2018</w:t>
         </w:r>
       </w:hyperlink>
       <w:r>
@@ -2522,7 +2296,6 @@
         <w:pStyle w:val="berschrift2"/>
         <w:ind w:left="850"/>
       </w:pPr>
-      <w:proofErr w:type="spellStart"/>
       <w:r>
         <w:t>analy</w:t>
       </w:r>
@@ -2532,7 +2305,6 @@
       <w:r>
         <w:t>e</w:t>
       </w:r>
-      <w:proofErr w:type="spellEnd"/>
     </w:p>
     <w:p>
       <w:pPr>
@@ -2968,7 +2740,6 @@
       <w:r>
         <w:t xml:space="preserve"> </w:t>
       </w:r>
-      <w:proofErr w:type="spellStart"/>
       <w:r>
         <w:rPr>
           <w:i/>
@@ -2982,7 +2753,6 @@
         </w:rPr>
         <w:t>max</w:t>
       </w:r>
-      <w:proofErr w:type="spellEnd"/>
       <w:r>
         <w:t xml:space="preserve"> in the given range and iterating to higher and lower </w:t>
       </w:r>
@@ -3354,7 +3124,66 @@
       <w:r>
         <w:t xml:space="preserve">Convenience method for peak fitting that collects a selected column from all </w:t>
       </w:r>
-      <w:proofErr w:type="spellStart"/>
+      <w:r>
+        <w:rPr>
+          <w:i/>
+          <w:iCs/>
+        </w:rPr>
+        <w:t>PeakProperties*</w:t>
+      </w:r>
+      <w:r>
+        <w:t xml:space="preserve"> worksheets in the currently active workbook. The data are collected in a new sheet, transposed and some basic statistics (mean and standard deviation) are calculated. All results are auto-updated such that adjustments to individual fittings will directly be reflected.</w:t>
+      </w:r>
+    </w:p>
+    <w:p>
+      <w:pPr>
+        <w:pStyle w:val="berschrift3"/>
+      </w:pPr>
+      <w:r>
+        <w:t>Parameters</w:t>
+      </w:r>
+    </w:p>
+    <w:p>
+      <w:pPr>
+        <w:pStyle w:val="Listeneintrag3"/>
+      </w:pPr>
+      <w:r>
+        <w:rPr>
+          <w:i/>
+          <w:iCs/>
+        </w:rPr>
+        <w:t>Name</w:t>
+      </w:r>
+      <w:r>
+        <w:t>:</w:t>
+      </w:r>
+      <w:r>
+        <w:tab/>
+      </w:r>
+      <w:r>
+        <w:t>The dataset identifier used to name the result sheets.</w:t>
+      </w:r>
+    </w:p>
+    <w:p>
+      <w:pPr>
+        <w:pStyle w:val="Listeneintrag3"/>
+      </w:pPr>
+      <w:r>
+        <w:rPr>
+          <w:i/>
+          <w:iCs/>
+        </w:rPr>
+        <w:t>Target Column</w:t>
+      </w:r>
+      <w:r>
+        <w:t>:</w:t>
+      </w:r>
+      <w:r>
+        <w:tab/>
+      </w:r>
+      <w:r>
+        <w:t xml:space="preserve">The source column from the </w:t>
+      </w:r>
       <w:r>
         <w:rPr>
           <w:i/>
@@ -3362,76 +3191,6 @@
         </w:rPr>
         <w:t>PeakProperties</w:t>
       </w:r>
-      <w:proofErr w:type="spellEnd"/>
-      <w:r>
-        <w:rPr>
-          <w:i/>
-          <w:iCs/>
-        </w:rPr>
-        <w:t>*</w:t>
-      </w:r>
-      <w:r>
-        <w:t xml:space="preserve"> worksheets in the currently active workbook. The data are collected in a new sheet, transposed and some basic statistics (mean and standard deviation) are calculated. All results are auto-updated such that adjustments to individual fittings will directly be reflected.</w:t>
-      </w:r>
-    </w:p>
-    <w:p>
-      <w:pPr>
-        <w:pStyle w:val="berschrift3"/>
-      </w:pPr>
-      <w:r>
-        <w:t>Parameters</w:t>
-      </w:r>
-    </w:p>
-    <w:p>
-      <w:pPr>
-        <w:pStyle w:val="Listeneintrag3"/>
-      </w:pPr>
-      <w:r>
-        <w:rPr>
-          <w:i/>
-          <w:iCs/>
-        </w:rPr>
-        <w:t>Name</w:t>
-      </w:r>
-      <w:r>
-        <w:t>:</w:t>
-      </w:r>
-      <w:r>
-        <w:tab/>
-      </w:r>
-      <w:r>
-        <w:t>The dataset identifier used to name the result sheets.</w:t>
-      </w:r>
-    </w:p>
-    <w:p>
-      <w:pPr>
-        <w:pStyle w:val="Listeneintrag3"/>
-      </w:pPr>
-      <w:r>
-        <w:rPr>
-          <w:i/>
-          <w:iCs/>
-        </w:rPr>
-        <w:t>Target Column</w:t>
-      </w:r>
-      <w:r>
-        <w:t>:</w:t>
-      </w:r>
-      <w:r>
-        <w:tab/>
-      </w:r>
-      <w:r>
-        <w:t xml:space="preserve">The source column from the </w:t>
-      </w:r>
-      <w:proofErr w:type="spellStart"/>
-      <w:r>
-        <w:rPr>
-          <w:i/>
-          <w:iCs/>
-        </w:rPr>
-        <w:t>PeakProperties</w:t>
-      </w:r>
-      <w:proofErr w:type="spellEnd"/>
       <w:r>
         <w:t xml:space="preserve"> sheet.</w:t>
       </w:r>
@@ -3442,12 +3201,10 @@
         <w:pageBreakBefore/>
         <w:ind w:left="850"/>
       </w:pPr>
-      <w:proofErr w:type="spellStart"/>
       <w:r>
         <w:lastRenderedPageBreak/>
         <w:t>alignText</w:t>
       </w:r>
-      <w:proofErr w:type="spellEnd"/>
     </w:p>
     <w:p>
       <w:pPr>
@@ -3601,11 +3358,9 @@
       <w:pPr>
         <w:pStyle w:val="berschrift2"/>
       </w:pPr>
-      <w:proofErr w:type="spellStart"/>
       <w:r>
         <w:t>renameWbs</w:t>
       </w:r>
-      <w:proofErr w:type="spellEnd"/>
     </w:p>
     <w:p>
       <w:pPr>
@@ -3645,18 +3400,59 @@
       <w:pPr>
         <w:pStyle w:val="berschrift2"/>
       </w:pPr>
-      <w:proofErr w:type="spellStart"/>
-      <w:r>
-        <w:t>setLowerBound</w:t>
-      </w:r>
-      <w:proofErr w:type="spellEnd"/>
+      <w:r>
+        <w:t xml:space="preserve">setLowerBound </w:t>
+      </w:r>
+      <w:r>
+        <w:t>(</w:t>
+      </w:r>
+      <w:r>
+        <w:rPr>
+          <w:i/>
+          <w:iCs/>
+        </w:rPr>
+        <w:t>lowerBound</w:t>
+      </w:r>
+      <w:r>
+        <w:t> = 0</w:t>
+      </w:r>
+      <w:r>
+        <w:t>)</w:t>
+      </w:r>
+    </w:p>
+    <w:p>
+      <w:pPr>
+        <w:pStyle w:val="Flietext2"/>
+      </w:pPr>
+      <w:r>
+        <w:t xml:space="preserve">Replaces all values in the active worksheet smaller than </w:t>
+      </w:r>
+      <w:r>
+        <w:rPr>
+          <w:i/>
+          <w:iCs/>
+        </w:rPr>
+        <w:t>lowerBound</w:t>
+      </w:r>
       <w:r>
         <w:t xml:space="preserve"> </w:t>
       </w:r>
       <w:r>
-        <w:t>(</w:t>
-      </w:r>
-      <w:proofErr w:type="spellStart"/>
+        <w:t xml:space="preserve">with </w:t>
+      </w:r>
+      <w:r>
+        <w:rPr>
+          <w:i/>
+          <w:iCs/>
+        </w:rPr>
+        <w:t>0</w:t>
+      </w:r>
+      <w:r>
+        <w:t>.</w:t>
+      </w:r>
+      <w:r>
+        <w:t xml:space="preserve"> </w:t>
+      </w:r>
       <w:r>
         <w:rPr>
           <w:i/>
@@ -3664,12 +3460,37 @@
         </w:rPr>
         <w:t>lowerBound</w:t>
       </w:r>
-      <w:proofErr w:type="spellEnd"/>
-      <w:r>
-        <w:t> = 0</w:t>
-      </w:r>
-      <w:r>
-        <w:t>)</w:t>
+      <w:r>
+        <w:t xml:space="preserve"> </w:t>
+      </w:r>
+      <w:r>
+        <w:t>default</w:t>
+      </w:r>
+      <w:r>
+        <w:t>s</w:t>
+      </w:r>
+      <w:r>
+        <w:t xml:space="preserve"> to </w:t>
+      </w:r>
+      <w:r>
+        <w:rPr>
+          <w:i/>
+          <w:iCs/>
+        </w:rPr>
+        <w:t>0</w:t>
+      </w:r>
+      <w:r>
+        <w:t xml:space="preserve"> if omitted (all negative data are set to </w:t>
+      </w:r>
+      <w:r>
+        <w:rPr>
+          <w:i/>
+          <w:iCs/>
+        </w:rPr>
+        <w:t>0</w:t>
+      </w:r>
+      <w:r>
+        <w:t>).</w:t>
       </w:r>
     </w:p>
     <w:p>
@@ -3677,9 +3498,8 @@
         <w:pStyle w:val="Flietext2"/>
       </w:pPr>
       <w:r>
-        <w:t xml:space="preserve">Replaces all values in the active worksheet smaller than </w:t>
-      </w:r>
-      <w:proofErr w:type="spellStart"/>
+        <w:t xml:space="preserve">Note that the </w:t>
+      </w:r>
       <w:r>
         <w:rPr>
           <w:i/>
@@ -3687,84 +3507,6 @@
         </w:rPr>
         <w:t>lowerBound</w:t>
       </w:r>
-      <w:proofErr w:type="spellEnd"/>
-      <w:r>
-        <w:t xml:space="preserve"> </w:t>
-      </w:r>
-      <w:r>
-        <w:t xml:space="preserve">with </w:t>
-      </w:r>
-      <w:r>
-        <w:rPr>
-          <w:i/>
-          <w:iCs/>
-        </w:rPr>
-        <w:t>0</w:t>
-      </w:r>
-      <w:r>
-        <w:t>.</w:t>
-      </w:r>
-      <w:r>
-        <w:t xml:space="preserve"> </w:t>
-      </w:r>
-      <w:proofErr w:type="spellStart"/>
-      <w:r>
-        <w:rPr>
-          <w:i/>
-          <w:iCs/>
-        </w:rPr>
-        <w:t>lowerBound</w:t>
-      </w:r>
-      <w:proofErr w:type="spellEnd"/>
-      <w:r>
-        <w:t xml:space="preserve"> </w:t>
-      </w:r>
-      <w:r>
-        <w:t>default</w:t>
-      </w:r>
-      <w:r>
-        <w:t>s</w:t>
-      </w:r>
-      <w:r>
-        <w:t xml:space="preserve"> to </w:t>
-      </w:r>
-      <w:r>
-        <w:rPr>
-          <w:i/>
-          <w:iCs/>
-        </w:rPr>
-        <w:t>0</w:t>
-      </w:r>
-      <w:r>
-        <w:t xml:space="preserve"> if omitted (all negative data are set to </w:t>
-      </w:r>
-      <w:r>
-        <w:rPr>
-          <w:i/>
-          <w:iCs/>
-        </w:rPr>
-        <w:t>0</w:t>
-      </w:r>
-      <w:r>
-        <w:t>).</w:t>
-      </w:r>
-    </w:p>
-    <w:p>
-      <w:pPr>
-        <w:pStyle w:val="Flietext2"/>
-      </w:pPr>
-      <w:r>
-        <w:t xml:space="preserve">Note that the </w:t>
-      </w:r>
-      <w:proofErr w:type="spellStart"/>
-      <w:r>
-        <w:rPr>
-          <w:i/>
-          <w:iCs/>
-        </w:rPr>
-        <w:t>lowerBound</w:t>
-      </w:r>
-      <w:proofErr w:type="spellEnd"/>
       <w:r>
         <w:t xml:space="preserve"> parameter must be passed when calling the method.</w:t>
       </w:r>
@@ -3864,27 +3606,14 @@
     <w:r>
       <w:t xml:space="preserve"> of </w:t>
     </w:r>
-    <w:r>
-      <w:fldChar w:fldCharType="begin"/>
-    </w:r>
-    <w:r>
-      <w:instrText xml:space="preserve"> NUMPAGES  \* Arabic  \* MERGEFORMAT </w:instrText>
-    </w:r>
-    <w:r>
-      <w:fldChar w:fldCharType="separate"/>
-    </w:r>
-    <w:r>
-      <w:rPr>
-        <w:noProof/>
-      </w:rPr>
-      <w:t>5</w:t>
-    </w:r>
-    <w:r>
-      <w:rPr>
-        <w:noProof/>
-      </w:rPr>
-      <w:fldChar w:fldCharType="end"/>
-    </w:r>
+    <w:fldSimple w:instr=" NUMPAGES  \* Arabic  \* MERGEFORMAT ">
+      <w:r>
+        <w:rPr>
+          <w:noProof/>
+        </w:rPr>
+        <w:t>5</w:t>
+      </w:r>
+    </w:fldSimple>
   </w:p>
 </w:ftr>
 </file>
@@ -4048,7 +3777,6 @@
       </w:rPr>
       <w:tab/>
     </w:r>
-    <w:proofErr w:type="gramStart"/>
     <w:r>
       <w:rPr>
         <w:sz w:val="18"/>
@@ -4057,7 +3785,6 @@
       </w:rPr>
       <w:t>Email</w:t>
     </w:r>
-    <w:proofErr w:type="gramEnd"/>
     <w:r>
       <w:rPr>
         <w:sz w:val="18"/>

</xml_diff>

<commit_message>
Fix user guide title.
</commit_message>
<xml_diff>
--- a/docs/UserGuide.docx
+++ b/docs/UserGuide.docx
@@ -1,13 +1,16 @@
 
 <file path=word/document.xml><?xml version="1.0" encoding="utf-8"?>
-<w:document xmlns:wpc="http://schemas.microsoft.com/office/word/2010/wordprocessingCanvas" xmlns:cx="http://schemas.microsoft.com/office/drawing/2014/chartex" xmlns:cx1="http://schemas.microsoft.com/office/drawing/2015/9/8/chartex" xmlns:cx2="http://schemas.microsoft.com/office/drawing/2015/10/21/chartex" xmlns:cx3="http://schemas.microsoft.com/office/drawing/2016/5/9/chartex" xmlns:cx4="http://schemas.microsoft.com/office/drawing/2016/5/10/chartex" xmlns:cx5="http://schemas.microsoft.com/office/drawing/2016/5/11/chartex" xmlns:cx6="http://schemas.microsoft.com/office/drawing/2016/5/12/chartex" xmlns:cx7="http://schemas.microsoft.com/office/drawing/2016/5/13/chartex" xmlns:cx8="http://schemas.microsoft.com/office/drawing/2016/5/14/chartex" xmlns:mc="http://schemas.openxmlformats.org/markup-compatibility/2006" xmlns:aink="http://schemas.microsoft.com/office/drawing/2016/ink" xmlns:am3d="http://schemas.microsoft.com/office/drawing/2017/model3d" xmlns:o="urn:schemas-microsoft-com:office:office" xmlns:r="http://schemas.openxmlformats.org/officeDocument/2006/relationships" xmlns:m="http://schemas.openxmlformats.org/officeDocument/2006/math" xmlns:v="urn:schemas-microsoft-com:vml" xmlns:wp14="http://schemas.microsoft.com/office/word/2010/wordprocessingDrawing" xmlns:wp="http://schemas.openxmlformats.org/drawingml/2006/wordprocessingDrawing" xmlns:w10="urn:schemas-microsoft-com:office:word" xmlns:w="http://schemas.openxmlformats.org/wordprocessingml/2006/main" xmlns:w14="http://schemas.microsoft.com/office/word/2010/wordml" xmlns:w15="http://schemas.microsoft.com/office/word/2012/wordml" xmlns:w16cex="http://schemas.microsoft.com/office/word/2018/wordml/cex" xmlns:w16cid="http://schemas.microsoft.com/office/word/2016/wordml/cid" xmlns:w16="http://schemas.microsoft.com/office/word/2018/wordml" xmlns:w16sdtdh="http://schemas.microsoft.com/office/word/2020/wordml/sdtdatahash" xmlns:w16se="http://schemas.microsoft.com/office/word/2015/wordml/symex" xmlns:wpg="http://schemas.microsoft.com/office/word/2010/wordprocessingGroup" xmlns:wpi="http://schemas.microsoft.com/office/word/2010/wordprocessingInk" xmlns:wne="http://schemas.microsoft.com/office/word/2006/wordml" xmlns:wps="http://schemas.microsoft.com/office/word/2010/wordprocessingShape" mc:Ignorable="w14 w15 w16se w16cid w16 w16cex w16sdtdh wp14">
+<w:document xmlns:wpc="http://schemas.microsoft.com/office/word/2010/wordprocessingCanvas" xmlns:cx="http://schemas.microsoft.com/office/drawing/2014/chartex" xmlns:cx1="http://schemas.microsoft.com/office/drawing/2015/9/8/chartex" xmlns:cx2="http://schemas.microsoft.com/office/drawing/2015/10/21/chartex" xmlns:cx3="http://schemas.microsoft.com/office/drawing/2016/5/9/chartex" xmlns:cx4="http://schemas.microsoft.com/office/drawing/2016/5/10/chartex" xmlns:cx5="http://schemas.microsoft.com/office/drawing/2016/5/11/chartex" xmlns:cx6="http://schemas.microsoft.com/office/drawing/2016/5/12/chartex" xmlns:cx7="http://schemas.microsoft.com/office/drawing/2016/5/13/chartex" xmlns:cx8="http://schemas.microsoft.com/office/drawing/2016/5/14/chartex" xmlns:mc="http://schemas.openxmlformats.org/markup-compatibility/2006" xmlns:aink="http://schemas.microsoft.com/office/drawing/2016/ink" xmlns:am3d="http://schemas.microsoft.com/office/drawing/2017/model3d" xmlns:o="urn:schemas-microsoft-com:office:office" xmlns:r="http://schemas.openxmlformats.org/officeDocument/2006/relationships" xmlns:m="http://schemas.openxmlformats.org/officeDocument/2006/math" xmlns:v="urn:schemas-microsoft-com:vml" xmlns:wp14="http://schemas.microsoft.com/office/word/2010/wordprocessingDrawing" xmlns:wp="http://schemas.openxmlformats.org/drawingml/2006/wordprocessingDrawing" xmlns:w10="urn:schemas-microsoft-com:office:word" xmlns:w="http://schemas.openxmlformats.org/wordprocessingml/2006/main" xmlns:w14="http://schemas.microsoft.com/office/word/2010/wordml" xmlns:w15="http://schemas.microsoft.com/office/word/2012/wordml" xmlns:w16cex="http://schemas.microsoft.com/office/word/2018/wordml/cex" xmlns:w16cid="http://schemas.microsoft.com/office/word/2016/wordml/cid" xmlns:w16="http://schemas.microsoft.com/office/word/2018/wordml" xmlns:w16se="http://schemas.microsoft.com/office/word/2015/wordml/symex" xmlns:wpg="http://schemas.microsoft.com/office/word/2010/wordprocessingGroup" xmlns:wpi="http://schemas.microsoft.com/office/word/2010/wordprocessingInk" xmlns:wne="http://schemas.microsoft.com/office/word/2006/wordml" xmlns:wps="http://schemas.microsoft.com/office/word/2010/wordprocessingShape" mc:Ignorable="w14 w15 w16se w16cid w16 w16cex wp14">
   <w:body>
     <w:p>
       <w:pPr>
         <w:pStyle w:val="berschrift0"/>
       </w:pPr>
       <w:r>
-        <w:t>Handling Data with OriginC</w:t>
+        <w:t>Spectral Analysis</w:t>
+      </w:r>
+      <w:r>
+        <w:t xml:space="preserve"> with OriginC</w:t>
       </w:r>
     </w:p>
     <w:p>
@@ -211,21 +214,7 @@
           <w:i/>
           <w:iCs/>
         </w:rPr>
-        <w:t>build/</w:t>
-      </w:r>
-      <w:r>
-        <w:rPr>
-          <w:i/>
-          <w:iCs/>
-        </w:rPr>
-        <w:t>Spectral Analysis</w:t>
-      </w:r>
-      <w:r>
-        <w:rPr>
-          <w:i/>
-          <w:iCs/>
-        </w:rPr>
-        <w:t>.opx</w:t>
+        <w:t>build/Spectral Analysis.opx</w:t>
       </w:r>
       <w:r>
         <w:t xml:space="preserve"> to a</w:t>
@@ -566,6 +555,7 @@
       <w:r>
         <w:t xml:space="preserve">If you need to debug the runtime of any function from this library or your own, you can use the new </w:t>
       </w:r>
+      <w:proofErr w:type="gramStart"/>
       <w:r>
         <w:rPr>
           <w:i/>
@@ -573,6 +563,7 @@
         </w:rPr>
         <w:t>timer(</w:t>
       </w:r>
+      <w:proofErr w:type="gramEnd"/>
       <w:r>
         <w:t>string</w:t>
       </w:r>
@@ -629,12 +620,21 @@
         </w:tabs>
         <w:ind w:left="851"/>
       </w:pPr>
-      <w:r>
-        <w:rPr>
-          <w:i/>
-          <w:iCs/>
-        </w:rPr>
-        <w:t>timer()</w:t>
+      <w:proofErr w:type="gramStart"/>
+      <w:r>
+        <w:rPr>
+          <w:i/>
+          <w:iCs/>
+        </w:rPr>
+        <w:t>timer(</w:t>
+      </w:r>
+      <w:proofErr w:type="gramEnd"/>
+      <w:r>
+        <w:rPr>
+          <w:i/>
+          <w:iCs/>
+        </w:rPr>
+        <w:t>)</w:t>
       </w:r>
       <w:r>
         <w:t>;</w:t>
@@ -679,6 +679,7 @@
         </w:tabs>
         <w:ind w:left="851"/>
       </w:pPr>
+      <w:proofErr w:type="gramStart"/>
       <w:r>
         <w:rPr>
           <w:i/>
@@ -693,6 +694,7 @@
         </w:rPr>
         <w:t>(</w:t>
       </w:r>
+      <w:proofErr w:type="gramEnd"/>
       <w:r>
         <w:t>“Transpose Sheet”</w:t>
       </w:r>
@@ -1024,11 +1026,20 @@
           <w:i/>
           <w:iCs/>
         </w:rPr>
-        <w:t>Create Sparklines?</w:t>
+        <w:t xml:space="preserve">Create </w:t>
+      </w:r>
+      <w:proofErr w:type="gramStart"/>
+      <w:r>
+        <w:rPr>
+          <w:i/>
+          <w:iCs/>
+        </w:rPr>
+        <w:t>Sparklines?</w:t>
       </w:r>
       <w:r>
         <w:t>:</w:t>
       </w:r>
+      <w:proofErr w:type="gramEnd"/>
       <w:r>
         <w:tab/>
       </w:r>
@@ -3544,7 +3555,7 @@
 </file>
 
 <file path=word/endnotes.xml><?xml version="1.0" encoding="utf-8"?>
-<w:endnotes xmlns:wpc="http://schemas.microsoft.com/office/word/2010/wordprocessingCanvas" xmlns:cx="http://schemas.microsoft.com/office/drawing/2014/chartex" xmlns:cx1="http://schemas.microsoft.com/office/drawing/2015/9/8/chartex" xmlns:cx2="http://schemas.microsoft.com/office/drawing/2015/10/21/chartex" xmlns:cx3="http://schemas.microsoft.com/office/drawing/2016/5/9/chartex" xmlns:cx4="http://schemas.microsoft.com/office/drawing/2016/5/10/chartex" xmlns:cx5="http://schemas.microsoft.com/office/drawing/2016/5/11/chartex" xmlns:cx6="http://schemas.microsoft.com/office/drawing/2016/5/12/chartex" xmlns:cx7="http://schemas.microsoft.com/office/drawing/2016/5/13/chartex" xmlns:cx8="http://schemas.microsoft.com/office/drawing/2016/5/14/chartex" xmlns:mc="http://schemas.openxmlformats.org/markup-compatibility/2006" xmlns:aink="http://schemas.microsoft.com/office/drawing/2016/ink" xmlns:am3d="http://schemas.microsoft.com/office/drawing/2017/model3d" xmlns:o="urn:schemas-microsoft-com:office:office" xmlns:r="http://schemas.openxmlformats.org/officeDocument/2006/relationships" xmlns:m="http://schemas.openxmlformats.org/officeDocument/2006/math" xmlns:v="urn:schemas-microsoft-com:vml" xmlns:wp14="http://schemas.microsoft.com/office/word/2010/wordprocessingDrawing" xmlns:wp="http://schemas.openxmlformats.org/drawingml/2006/wordprocessingDrawing" xmlns:w10="urn:schemas-microsoft-com:office:word" xmlns:w="http://schemas.openxmlformats.org/wordprocessingml/2006/main" xmlns:w14="http://schemas.microsoft.com/office/word/2010/wordml" xmlns:w15="http://schemas.microsoft.com/office/word/2012/wordml" xmlns:w16cex="http://schemas.microsoft.com/office/word/2018/wordml/cex" xmlns:w16cid="http://schemas.microsoft.com/office/word/2016/wordml/cid" xmlns:w16="http://schemas.microsoft.com/office/word/2018/wordml" xmlns:w16sdtdh="http://schemas.microsoft.com/office/word/2020/wordml/sdtdatahash" xmlns:w16se="http://schemas.microsoft.com/office/word/2015/wordml/symex" xmlns:wpg="http://schemas.microsoft.com/office/word/2010/wordprocessingGroup" xmlns:wpi="http://schemas.microsoft.com/office/word/2010/wordprocessingInk" xmlns:wne="http://schemas.microsoft.com/office/word/2006/wordml" xmlns:wps="http://schemas.microsoft.com/office/word/2010/wordprocessingShape" mc:Ignorable="w14 w15 w16se w16cid w16 w16cex w16sdtdh wp14">
+<w:endnotes xmlns:wpc="http://schemas.microsoft.com/office/word/2010/wordprocessingCanvas" xmlns:cx="http://schemas.microsoft.com/office/drawing/2014/chartex" xmlns:cx1="http://schemas.microsoft.com/office/drawing/2015/9/8/chartex" xmlns:cx2="http://schemas.microsoft.com/office/drawing/2015/10/21/chartex" xmlns:cx3="http://schemas.microsoft.com/office/drawing/2016/5/9/chartex" xmlns:cx4="http://schemas.microsoft.com/office/drawing/2016/5/10/chartex" xmlns:cx5="http://schemas.microsoft.com/office/drawing/2016/5/11/chartex" xmlns:cx6="http://schemas.microsoft.com/office/drawing/2016/5/12/chartex" xmlns:cx7="http://schemas.microsoft.com/office/drawing/2016/5/13/chartex" xmlns:cx8="http://schemas.microsoft.com/office/drawing/2016/5/14/chartex" xmlns:mc="http://schemas.openxmlformats.org/markup-compatibility/2006" xmlns:aink="http://schemas.microsoft.com/office/drawing/2016/ink" xmlns:am3d="http://schemas.microsoft.com/office/drawing/2017/model3d" xmlns:o="urn:schemas-microsoft-com:office:office" xmlns:r="http://schemas.openxmlformats.org/officeDocument/2006/relationships" xmlns:m="http://schemas.openxmlformats.org/officeDocument/2006/math" xmlns:v="urn:schemas-microsoft-com:vml" xmlns:wp14="http://schemas.microsoft.com/office/word/2010/wordprocessingDrawing" xmlns:wp="http://schemas.openxmlformats.org/drawingml/2006/wordprocessingDrawing" xmlns:w10="urn:schemas-microsoft-com:office:word" xmlns:w="http://schemas.openxmlformats.org/wordprocessingml/2006/main" xmlns:w14="http://schemas.microsoft.com/office/word/2010/wordml" xmlns:w15="http://schemas.microsoft.com/office/word/2012/wordml" xmlns:w16cex="http://schemas.microsoft.com/office/word/2018/wordml/cex" xmlns:w16cid="http://schemas.microsoft.com/office/word/2016/wordml/cid" xmlns:w16="http://schemas.microsoft.com/office/word/2018/wordml" xmlns:w16se="http://schemas.microsoft.com/office/word/2015/wordml/symex" xmlns:wpg="http://schemas.microsoft.com/office/word/2010/wordprocessingGroup" xmlns:wpi="http://schemas.microsoft.com/office/word/2010/wordprocessingInk" xmlns:wne="http://schemas.microsoft.com/office/word/2006/wordml" xmlns:wps="http://schemas.microsoft.com/office/word/2010/wordprocessingShape" mc:Ignorable="w14 w15 w16se w16cid w16 w16cex wp14">
   <w:endnote w:type="separator" w:id="-1">
     <w:p>
       <w:pPr>
@@ -3569,7 +3580,7 @@
 </file>
 
 <file path=word/footer1.xml><?xml version="1.0" encoding="utf-8"?>
-<w:ftr xmlns:wpc="http://schemas.microsoft.com/office/word/2010/wordprocessingCanvas" xmlns:cx="http://schemas.microsoft.com/office/drawing/2014/chartex" xmlns:cx1="http://schemas.microsoft.com/office/drawing/2015/9/8/chartex" xmlns:cx2="http://schemas.microsoft.com/office/drawing/2015/10/21/chartex" xmlns:cx3="http://schemas.microsoft.com/office/drawing/2016/5/9/chartex" xmlns:cx4="http://schemas.microsoft.com/office/drawing/2016/5/10/chartex" xmlns:cx5="http://schemas.microsoft.com/office/drawing/2016/5/11/chartex" xmlns:cx6="http://schemas.microsoft.com/office/drawing/2016/5/12/chartex" xmlns:cx7="http://schemas.microsoft.com/office/drawing/2016/5/13/chartex" xmlns:cx8="http://schemas.microsoft.com/office/drawing/2016/5/14/chartex" xmlns:mc="http://schemas.openxmlformats.org/markup-compatibility/2006" xmlns:aink="http://schemas.microsoft.com/office/drawing/2016/ink" xmlns:am3d="http://schemas.microsoft.com/office/drawing/2017/model3d" xmlns:o="urn:schemas-microsoft-com:office:office" xmlns:r="http://schemas.openxmlformats.org/officeDocument/2006/relationships" xmlns:m="http://schemas.openxmlformats.org/officeDocument/2006/math" xmlns:v="urn:schemas-microsoft-com:vml" xmlns:wp14="http://schemas.microsoft.com/office/word/2010/wordprocessingDrawing" xmlns:wp="http://schemas.openxmlformats.org/drawingml/2006/wordprocessingDrawing" xmlns:w10="urn:schemas-microsoft-com:office:word" xmlns:w="http://schemas.openxmlformats.org/wordprocessingml/2006/main" xmlns:w14="http://schemas.microsoft.com/office/word/2010/wordml" xmlns:w15="http://schemas.microsoft.com/office/word/2012/wordml" xmlns:w16cex="http://schemas.microsoft.com/office/word/2018/wordml/cex" xmlns:w16cid="http://schemas.microsoft.com/office/word/2016/wordml/cid" xmlns:w16="http://schemas.microsoft.com/office/word/2018/wordml" xmlns:w16sdtdh="http://schemas.microsoft.com/office/word/2020/wordml/sdtdatahash" xmlns:w16se="http://schemas.microsoft.com/office/word/2015/wordml/symex" xmlns:wpg="http://schemas.microsoft.com/office/word/2010/wordprocessingGroup" xmlns:wpi="http://schemas.microsoft.com/office/word/2010/wordprocessingInk" xmlns:wne="http://schemas.microsoft.com/office/word/2006/wordml" xmlns:wps="http://schemas.microsoft.com/office/word/2010/wordprocessingShape" mc:Ignorable="w14 w15 w16se w16cid w16 w16cex w16sdtdh wp14">
+<w:ftr xmlns:wpc="http://schemas.microsoft.com/office/word/2010/wordprocessingCanvas" xmlns:cx="http://schemas.microsoft.com/office/drawing/2014/chartex" xmlns:cx1="http://schemas.microsoft.com/office/drawing/2015/9/8/chartex" xmlns:cx2="http://schemas.microsoft.com/office/drawing/2015/10/21/chartex" xmlns:cx3="http://schemas.microsoft.com/office/drawing/2016/5/9/chartex" xmlns:cx4="http://schemas.microsoft.com/office/drawing/2016/5/10/chartex" xmlns:cx5="http://schemas.microsoft.com/office/drawing/2016/5/11/chartex" xmlns:cx6="http://schemas.microsoft.com/office/drawing/2016/5/12/chartex" xmlns:cx7="http://schemas.microsoft.com/office/drawing/2016/5/13/chartex" xmlns:cx8="http://schemas.microsoft.com/office/drawing/2016/5/14/chartex" xmlns:mc="http://schemas.openxmlformats.org/markup-compatibility/2006" xmlns:aink="http://schemas.microsoft.com/office/drawing/2016/ink" xmlns:am3d="http://schemas.microsoft.com/office/drawing/2017/model3d" xmlns:o="urn:schemas-microsoft-com:office:office" xmlns:r="http://schemas.openxmlformats.org/officeDocument/2006/relationships" xmlns:m="http://schemas.openxmlformats.org/officeDocument/2006/math" xmlns:v="urn:schemas-microsoft-com:vml" xmlns:wp14="http://schemas.microsoft.com/office/word/2010/wordprocessingDrawing" xmlns:wp="http://schemas.openxmlformats.org/drawingml/2006/wordprocessingDrawing" xmlns:w10="urn:schemas-microsoft-com:office:word" xmlns:w="http://schemas.openxmlformats.org/wordprocessingml/2006/main" xmlns:w14="http://schemas.microsoft.com/office/word/2010/wordml" xmlns:w15="http://schemas.microsoft.com/office/word/2012/wordml" xmlns:w16cex="http://schemas.microsoft.com/office/word/2018/wordml/cex" xmlns:w16cid="http://schemas.microsoft.com/office/word/2016/wordml/cid" xmlns:w16="http://schemas.microsoft.com/office/word/2018/wordml" xmlns:w16se="http://schemas.microsoft.com/office/word/2015/wordml/symex" xmlns:wpg="http://schemas.microsoft.com/office/word/2010/wordprocessingGroup" xmlns:wpi="http://schemas.microsoft.com/office/word/2010/wordprocessingInk" xmlns:wne="http://schemas.microsoft.com/office/word/2006/wordml" xmlns:wps="http://schemas.microsoft.com/office/word/2010/wordprocessingShape" mc:Ignorable="w14 w15 w16se w16cid w16 w16cex wp14">
   <w:p>
     <w:pPr>
       <w:pStyle w:val="Fuzeile"/>
@@ -3579,7 +3590,7 @@
 </file>
 
 <file path=word/footer2.xml><?xml version="1.0" encoding="utf-8"?>
-<w:ftr xmlns:wpc="http://schemas.microsoft.com/office/word/2010/wordprocessingCanvas" xmlns:cx="http://schemas.microsoft.com/office/drawing/2014/chartex" xmlns:cx1="http://schemas.microsoft.com/office/drawing/2015/9/8/chartex" xmlns:cx2="http://schemas.microsoft.com/office/drawing/2015/10/21/chartex" xmlns:cx3="http://schemas.microsoft.com/office/drawing/2016/5/9/chartex" xmlns:cx4="http://schemas.microsoft.com/office/drawing/2016/5/10/chartex" xmlns:cx5="http://schemas.microsoft.com/office/drawing/2016/5/11/chartex" xmlns:cx6="http://schemas.microsoft.com/office/drawing/2016/5/12/chartex" xmlns:cx7="http://schemas.microsoft.com/office/drawing/2016/5/13/chartex" xmlns:cx8="http://schemas.microsoft.com/office/drawing/2016/5/14/chartex" xmlns:mc="http://schemas.openxmlformats.org/markup-compatibility/2006" xmlns:aink="http://schemas.microsoft.com/office/drawing/2016/ink" xmlns:am3d="http://schemas.microsoft.com/office/drawing/2017/model3d" xmlns:o="urn:schemas-microsoft-com:office:office" xmlns:r="http://schemas.openxmlformats.org/officeDocument/2006/relationships" xmlns:m="http://schemas.openxmlformats.org/officeDocument/2006/math" xmlns:v="urn:schemas-microsoft-com:vml" xmlns:wp14="http://schemas.microsoft.com/office/word/2010/wordprocessingDrawing" xmlns:wp="http://schemas.openxmlformats.org/drawingml/2006/wordprocessingDrawing" xmlns:w10="urn:schemas-microsoft-com:office:word" xmlns:w="http://schemas.openxmlformats.org/wordprocessingml/2006/main" xmlns:w14="http://schemas.microsoft.com/office/word/2010/wordml" xmlns:w15="http://schemas.microsoft.com/office/word/2012/wordml" xmlns:w16cex="http://schemas.microsoft.com/office/word/2018/wordml/cex" xmlns:w16cid="http://schemas.microsoft.com/office/word/2016/wordml/cid" xmlns:w16="http://schemas.microsoft.com/office/word/2018/wordml" xmlns:w16sdtdh="http://schemas.microsoft.com/office/word/2020/wordml/sdtdatahash" xmlns:w16se="http://schemas.microsoft.com/office/word/2015/wordml/symex" xmlns:wpg="http://schemas.microsoft.com/office/word/2010/wordprocessingGroup" xmlns:wpi="http://schemas.microsoft.com/office/word/2010/wordprocessingInk" xmlns:wne="http://schemas.microsoft.com/office/word/2006/wordml" xmlns:wps="http://schemas.microsoft.com/office/word/2010/wordprocessingShape" mc:Ignorable="w14 w15 w16se w16cid w16 w16cex w16sdtdh wp14">
+<w:ftr xmlns:wpc="http://schemas.microsoft.com/office/word/2010/wordprocessingCanvas" xmlns:cx="http://schemas.microsoft.com/office/drawing/2014/chartex" xmlns:cx1="http://schemas.microsoft.com/office/drawing/2015/9/8/chartex" xmlns:cx2="http://schemas.microsoft.com/office/drawing/2015/10/21/chartex" xmlns:cx3="http://schemas.microsoft.com/office/drawing/2016/5/9/chartex" xmlns:cx4="http://schemas.microsoft.com/office/drawing/2016/5/10/chartex" xmlns:cx5="http://schemas.microsoft.com/office/drawing/2016/5/11/chartex" xmlns:cx6="http://schemas.microsoft.com/office/drawing/2016/5/12/chartex" xmlns:cx7="http://schemas.microsoft.com/office/drawing/2016/5/13/chartex" xmlns:cx8="http://schemas.microsoft.com/office/drawing/2016/5/14/chartex" xmlns:mc="http://schemas.openxmlformats.org/markup-compatibility/2006" xmlns:aink="http://schemas.microsoft.com/office/drawing/2016/ink" xmlns:am3d="http://schemas.microsoft.com/office/drawing/2017/model3d" xmlns:o="urn:schemas-microsoft-com:office:office" xmlns:r="http://schemas.openxmlformats.org/officeDocument/2006/relationships" xmlns:m="http://schemas.openxmlformats.org/officeDocument/2006/math" xmlns:v="urn:schemas-microsoft-com:vml" xmlns:wp14="http://schemas.microsoft.com/office/word/2010/wordprocessingDrawing" xmlns:wp="http://schemas.openxmlformats.org/drawingml/2006/wordprocessingDrawing" xmlns:w10="urn:schemas-microsoft-com:office:word" xmlns:w="http://schemas.openxmlformats.org/wordprocessingml/2006/main" xmlns:w14="http://schemas.microsoft.com/office/word/2010/wordml" xmlns:w15="http://schemas.microsoft.com/office/word/2012/wordml" xmlns:w16cex="http://schemas.microsoft.com/office/word/2018/wordml/cex" xmlns:w16cid="http://schemas.microsoft.com/office/word/2016/wordml/cid" xmlns:w16="http://schemas.microsoft.com/office/word/2018/wordml" xmlns:w16se="http://schemas.microsoft.com/office/word/2015/wordml/symex" xmlns:wpg="http://schemas.microsoft.com/office/word/2010/wordprocessingGroup" xmlns:wpi="http://schemas.microsoft.com/office/word/2010/wordprocessingInk" xmlns:wne="http://schemas.microsoft.com/office/word/2006/wordml" xmlns:wps="http://schemas.microsoft.com/office/word/2010/wordprocessingShape" mc:Ignorable="w14 w15 w16se w16cid w16 w16cex wp14">
   <w:p>
     <w:pPr>
       <w:pStyle w:val="Fuzeile"/>
@@ -3606,20 +3617,33 @@
     <w:r>
       <w:t xml:space="preserve"> of </w:t>
     </w:r>
-    <w:fldSimple w:instr=" NUMPAGES  \* Arabic  \* MERGEFORMAT ">
-      <w:r>
-        <w:rPr>
-          <w:noProof/>
-        </w:rPr>
-        <w:t>5</w:t>
-      </w:r>
-    </w:fldSimple>
+    <w:r>
+      <w:fldChar w:fldCharType="begin"/>
+    </w:r>
+    <w:r>
+      <w:instrText xml:space="preserve"> NUMPAGES  \* Arabic  \* MERGEFORMAT </w:instrText>
+    </w:r>
+    <w:r>
+      <w:fldChar w:fldCharType="separate"/>
+    </w:r>
+    <w:r>
+      <w:rPr>
+        <w:noProof/>
+      </w:rPr>
+      <w:t>5</w:t>
+    </w:r>
+    <w:r>
+      <w:rPr>
+        <w:noProof/>
+      </w:rPr>
+      <w:fldChar w:fldCharType="end"/>
+    </w:r>
   </w:p>
 </w:ftr>
 </file>
 
 <file path=word/footer3.xml><?xml version="1.0" encoding="utf-8"?>
-<w:ftr xmlns:wpc="http://schemas.microsoft.com/office/word/2010/wordprocessingCanvas" xmlns:cx="http://schemas.microsoft.com/office/drawing/2014/chartex" xmlns:cx1="http://schemas.microsoft.com/office/drawing/2015/9/8/chartex" xmlns:cx2="http://schemas.microsoft.com/office/drawing/2015/10/21/chartex" xmlns:cx3="http://schemas.microsoft.com/office/drawing/2016/5/9/chartex" xmlns:cx4="http://schemas.microsoft.com/office/drawing/2016/5/10/chartex" xmlns:cx5="http://schemas.microsoft.com/office/drawing/2016/5/11/chartex" xmlns:cx6="http://schemas.microsoft.com/office/drawing/2016/5/12/chartex" xmlns:cx7="http://schemas.microsoft.com/office/drawing/2016/5/13/chartex" xmlns:cx8="http://schemas.microsoft.com/office/drawing/2016/5/14/chartex" xmlns:mc="http://schemas.openxmlformats.org/markup-compatibility/2006" xmlns:aink="http://schemas.microsoft.com/office/drawing/2016/ink" xmlns:am3d="http://schemas.microsoft.com/office/drawing/2017/model3d" xmlns:o="urn:schemas-microsoft-com:office:office" xmlns:r="http://schemas.openxmlformats.org/officeDocument/2006/relationships" xmlns:m="http://schemas.openxmlformats.org/officeDocument/2006/math" xmlns:v="urn:schemas-microsoft-com:vml" xmlns:wp14="http://schemas.microsoft.com/office/word/2010/wordprocessingDrawing" xmlns:wp="http://schemas.openxmlformats.org/drawingml/2006/wordprocessingDrawing" xmlns:w10="urn:schemas-microsoft-com:office:word" xmlns:w="http://schemas.openxmlformats.org/wordprocessingml/2006/main" xmlns:w14="http://schemas.microsoft.com/office/word/2010/wordml" xmlns:w15="http://schemas.microsoft.com/office/word/2012/wordml" xmlns:w16cex="http://schemas.microsoft.com/office/word/2018/wordml/cex" xmlns:w16cid="http://schemas.microsoft.com/office/word/2016/wordml/cid" xmlns:w16="http://schemas.microsoft.com/office/word/2018/wordml" xmlns:w16sdtdh="http://schemas.microsoft.com/office/word/2020/wordml/sdtdatahash" xmlns:w16se="http://schemas.microsoft.com/office/word/2015/wordml/symex" xmlns:wpg="http://schemas.microsoft.com/office/word/2010/wordprocessingGroup" xmlns:wpi="http://schemas.microsoft.com/office/word/2010/wordprocessingInk" xmlns:wne="http://schemas.microsoft.com/office/word/2006/wordml" xmlns:wps="http://schemas.microsoft.com/office/word/2010/wordprocessingShape" mc:Ignorable="w14 w15 w16se w16cid w16 w16cex w16sdtdh wp14">
+<w:ftr xmlns:wpc="http://schemas.microsoft.com/office/word/2010/wordprocessingCanvas" xmlns:cx="http://schemas.microsoft.com/office/drawing/2014/chartex" xmlns:cx1="http://schemas.microsoft.com/office/drawing/2015/9/8/chartex" xmlns:cx2="http://schemas.microsoft.com/office/drawing/2015/10/21/chartex" xmlns:cx3="http://schemas.microsoft.com/office/drawing/2016/5/9/chartex" xmlns:cx4="http://schemas.microsoft.com/office/drawing/2016/5/10/chartex" xmlns:cx5="http://schemas.microsoft.com/office/drawing/2016/5/11/chartex" xmlns:cx6="http://schemas.microsoft.com/office/drawing/2016/5/12/chartex" xmlns:cx7="http://schemas.microsoft.com/office/drawing/2016/5/13/chartex" xmlns:cx8="http://schemas.microsoft.com/office/drawing/2016/5/14/chartex" xmlns:mc="http://schemas.openxmlformats.org/markup-compatibility/2006" xmlns:aink="http://schemas.microsoft.com/office/drawing/2016/ink" xmlns:am3d="http://schemas.microsoft.com/office/drawing/2017/model3d" xmlns:o="urn:schemas-microsoft-com:office:office" xmlns:r="http://schemas.openxmlformats.org/officeDocument/2006/relationships" xmlns:m="http://schemas.openxmlformats.org/officeDocument/2006/math" xmlns:v="urn:schemas-microsoft-com:vml" xmlns:wp14="http://schemas.microsoft.com/office/word/2010/wordprocessingDrawing" xmlns:wp="http://schemas.openxmlformats.org/drawingml/2006/wordprocessingDrawing" xmlns:w10="urn:schemas-microsoft-com:office:word" xmlns:w="http://schemas.openxmlformats.org/wordprocessingml/2006/main" xmlns:w14="http://schemas.microsoft.com/office/word/2010/wordml" xmlns:w15="http://schemas.microsoft.com/office/word/2012/wordml" xmlns:w16cex="http://schemas.microsoft.com/office/word/2018/wordml/cex" xmlns:w16cid="http://schemas.microsoft.com/office/word/2016/wordml/cid" xmlns:w16="http://schemas.microsoft.com/office/word/2018/wordml" xmlns:w16se="http://schemas.microsoft.com/office/word/2015/wordml/symex" xmlns:wpg="http://schemas.microsoft.com/office/word/2010/wordprocessingGroup" xmlns:wpi="http://schemas.microsoft.com/office/word/2010/wordprocessingInk" xmlns:wne="http://schemas.microsoft.com/office/word/2006/wordml" xmlns:wps="http://schemas.microsoft.com/office/word/2010/wordprocessingShape" mc:Ignorable="w14 w15 w16se w16cid w16 w16cex wp14">
   <w:p>
     <w:pPr>
       <w:pStyle w:val="Fuzeile"/>
@@ -3629,7 +3653,7 @@
 </file>
 
 <file path=word/footnotes.xml><?xml version="1.0" encoding="utf-8"?>
-<w:footnotes xmlns:wpc="http://schemas.microsoft.com/office/word/2010/wordprocessingCanvas" xmlns:cx="http://schemas.microsoft.com/office/drawing/2014/chartex" xmlns:cx1="http://schemas.microsoft.com/office/drawing/2015/9/8/chartex" xmlns:cx2="http://schemas.microsoft.com/office/drawing/2015/10/21/chartex" xmlns:cx3="http://schemas.microsoft.com/office/drawing/2016/5/9/chartex" xmlns:cx4="http://schemas.microsoft.com/office/drawing/2016/5/10/chartex" xmlns:cx5="http://schemas.microsoft.com/office/drawing/2016/5/11/chartex" xmlns:cx6="http://schemas.microsoft.com/office/drawing/2016/5/12/chartex" xmlns:cx7="http://schemas.microsoft.com/office/drawing/2016/5/13/chartex" xmlns:cx8="http://schemas.microsoft.com/office/drawing/2016/5/14/chartex" xmlns:mc="http://schemas.openxmlformats.org/markup-compatibility/2006" xmlns:aink="http://schemas.microsoft.com/office/drawing/2016/ink" xmlns:am3d="http://schemas.microsoft.com/office/drawing/2017/model3d" xmlns:o="urn:schemas-microsoft-com:office:office" xmlns:r="http://schemas.openxmlformats.org/officeDocument/2006/relationships" xmlns:m="http://schemas.openxmlformats.org/officeDocument/2006/math" xmlns:v="urn:schemas-microsoft-com:vml" xmlns:wp14="http://schemas.microsoft.com/office/word/2010/wordprocessingDrawing" xmlns:wp="http://schemas.openxmlformats.org/drawingml/2006/wordprocessingDrawing" xmlns:w10="urn:schemas-microsoft-com:office:word" xmlns:w="http://schemas.openxmlformats.org/wordprocessingml/2006/main" xmlns:w14="http://schemas.microsoft.com/office/word/2010/wordml" xmlns:w15="http://schemas.microsoft.com/office/word/2012/wordml" xmlns:w16cex="http://schemas.microsoft.com/office/word/2018/wordml/cex" xmlns:w16cid="http://schemas.microsoft.com/office/word/2016/wordml/cid" xmlns:w16="http://schemas.microsoft.com/office/word/2018/wordml" xmlns:w16sdtdh="http://schemas.microsoft.com/office/word/2020/wordml/sdtdatahash" xmlns:w16se="http://schemas.microsoft.com/office/word/2015/wordml/symex" xmlns:wpg="http://schemas.microsoft.com/office/word/2010/wordprocessingGroup" xmlns:wpi="http://schemas.microsoft.com/office/word/2010/wordprocessingInk" xmlns:wne="http://schemas.microsoft.com/office/word/2006/wordml" xmlns:wps="http://schemas.microsoft.com/office/word/2010/wordprocessingShape" mc:Ignorable="w14 w15 w16se w16cid w16 w16cex w16sdtdh wp14">
+<w:footnotes xmlns:wpc="http://schemas.microsoft.com/office/word/2010/wordprocessingCanvas" xmlns:cx="http://schemas.microsoft.com/office/drawing/2014/chartex" xmlns:cx1="http://schemas.microsoft.com/office/drawing/2015/9/8/chartex" xmlns:cx2="http://schemas.microsoft.com/office/drawing/2015/10/21/chartex" xmlns:cx3="http://schemas.microsoft.com/office/drawing/2016/5/9/chartex" xmlns:cx4="http://schemas.microsoft.com/office/drawing/2016/5/10/chartex" xmlns:cx5="http://schemas.microsoft.com/office/drawing/2016/5/11/chartex" xmlns:cx6="http://schemas.microsoft.com/office/drawing/2016/5/12/chartex" xmlns:cx7="http://schemas.microsoft.com/office/drawing/2016/5/13/chartex" xmlns:cx8="http://schemas.microsoft.com/office/drawing/2016/5/14/chartex" xmlns:mc="http://schemas.openxmlformats.org/markup-compatibility/2006" xmlns:aink="http://schemas.microsoft.com/office/drawing/2016/ink" xmlns:am3d="http://schemas.microsoft.com/office/drawing/2017/model3d" xmlns:o="urn:schemas-microsoft-com:office:office" xmlns:r="http://schemas.openxmlformats.org/officeDocument/2006/relationships" xmlns:m="http://schemas.openxmlformats.org/officeDocument/2006/math" xmlns:v="urn:schemas-microsoft-com:vml" xmlns:wp14="http://schemas.microsoft.com/office/word/2010/wordprocessingDrawing" xmlns:wp="http://schemas.openxmlformats.org/drawingml/2006/wordprocessingDrawing" xmlns:w10="urn:schemas-microsoft-com:office:word" xmlns:w="http://schemas.openxmlformats.org/wordprocessingml/2006/main" xmlns:w14="http://schemas.microsoft.com/office/word/2010/wordml" xmlns:w15="http://schemas.microsoft.com/office/word/2012/wordml" xmlns:w16cex="http://schemas.microsoft.com/office/word/2018/wordml/cex" xmlns:w16cid="http://schemas.microsoft.com/office/word/2016/wordml/cid" xmlns:w16="http://schemas.microsoft.com/office/word/2018/wordml" xmlns:w16se="http://schemas.microsoft.com/office/word/2015/wordml/symex" xmlns:wpg="http://schemas.microsoft.com/office/word/2010/wordprocessingGroup" xmlns:wpi="http://schemas.microsoft.com/office/word/2010/wordprocessingInk" xmlns:wne="http://schemas.microsoft.com/office/word/2006/wordml" xmlns:wps="http://schemas.microsoft.com/office/word/2010/wordprocessingShape" mc:Ignorable="w14 w15 w16se w16cid w16 w16cex wp14">
   <w:footnote w:type="separator" w:id="-1">
     <w:p>
       <w:pPr>
@@ -3654,7 +3678,7 @@
 </file>
 
 <file path=word/header1.xml><?xml version="1.0" encoding="utf-8"?>
-<w:hdr xmlns:wpc="http://schemas.microsoft.com/office/word/2010/wordprocessingCanvas" xmlns:cx="http://schemas.microsoft.com/office/drawing/2014/chartex" xmlns:cx1="http://schemas.microsoft.com/office/drawing/2015/9/8/chartex" xmlns:cx2="http://schemas.microsoft.com/office/drawing/2015/10/21/chartex" xmlns:cx3="http://schemas.microsoft.com/office/drawing/2016/5/9/chartex" xmlns:cx4="http://schemas.microsoft.com/office/drawing/2016/5/10/chartex" xmlns:cx5="http://schemas.microsoft.com/office/drawing/2016/5/11/chartex" xmlns:cx6="http://schemas.microsoft.com/office/drawing/2016/5/12/chartex" xmlns:cx7="http://schemas.microsoft.com/office/drawing/2016/5/13/chartex" xmlns:cx8="http://schemas.microsoft.com/office/drawing/2016/5/14/chartex" xmlns:mc="http://schemas.openxmlformats.org/markup-compatibility/2006" xmlns:aink="http://schemas.microsoft.com/office/drawing/2016/ink" xmlns:am3d="http://schemas.microsoft.com/office/drawing/2017/model3d" xmlns:o="urn:schemas-microsoft-com:office:office" xmlns:r="http://schemas.openxmlformats.org/officeDocument/2006/relationships" xmlns:m="http://schemas.openxmlformats.org/officeDocument/2006/math" xmlns:v="urn:schemas-microsoft-com:vml" xmlns:wp14="http://schemas.microsoft.com/office/word/2010/wordprocessingDrawing" xmlns:wp="http://schemas.openxmlformats.org/drawingml/2006/wordprocessingDrawing" xmlns:w10="urn:schemas-microsoft-com:office:word" xmlns:w="http://schemas.openxmlformats.org/wordprocessingml/2006/main" xmlns:w14="http://schemas.microsoft.com/office/word/2010/wordml" xmlns:w15="http://schemas.microsoft.com/office/word/2012/wordml" xmlns:w16cex="http://schemas.microsoft.com/office/word/2018/wordml/cex" xmlns:w16cid="http://schemas.microsoft.com/office/word/2016/wordml/cid" xmlns:w16="http://schemas.microsoft.com/office/word/2018/wordml" xmlns:w16sdtdh="http://schemas.microsoft.com/office/word/2020/wordml/sdtdatahash" xmlns:w16se="http://schemas.microsoft.com/office/word/2015/wordml/symex" xmlns:wpg="http://schemas.microsoft.com/office/word/2010/wordprocessingGroup" xmlns:wpi="http://schemas.microsoft.com/office/word/2010/wordprocessingInk" xmlns:wne="http://schemas.microsoft.com/office/word/2006/wordml" xmlns:wps="http://schemas.microsoft.com/office/word/2010/wordprocessingShape" mc:Ignorable="w14 w15 w16se w16cid w16 w16cex w16sdtdh wp14">
+<w:hdr xmlns:wpc="http://schemas.microsoft.com/office/word/2010/wordprocessingCanvas" xmlns:cx="http://schemas.microsoft.com/office/drawing/2014/chartex" xmlns:cx1="http://schemas.microsoft.com/office/drawing/2015/9/8/chartex" xmlns:cx2="http://schemas.microsoft.com/office/drawing/2015/10/21/chartex" xmlns:cx3="http://schemas.microsoft.com/office/drawing/2016/5/9/chartex" xmlns:cx4="http://schemas.microsoft.com/office/drawing/2016/5/10/chartex" xmlns:cx5="http://schemas.microsoft.com/office/drawing/2016/5/11/chartex" xmlns:cx6="http://schemas.microsoft.com/office/drawing/2016/5/12/chartex" xmlns:cx7="http://schemas.microsoft.com/office/drawing/2016/5/13/chartex" xmlns:cx8="http://schemas.microsoft.com/office/drawing/2016/5/14/chartex" xmlns:mc="http://schemas.openxmlformats.org/markup-compatibility/2006" xmlns:aink="http://schemas.microsoft.com/office/drawing/2016/ink" xmlns:am3d="http://schemas.microsoft.com/office/drawing/2017/model3d" xmlns:o="urn:schemas-microsoft-com:office:office" xmlns:r="http://schemas.openxmlformats.org/officeDocument/2006/relationships" xmlns:m="http://schemas.openxmlformats.org/officeDocument/2006/math" xmlns:v="urn:schemas-microsoft-com:vml" xmlns:wp14="http://schemas.microsoft.com/office/word/2010/wordprocessingDrawing" xmlns:wp="http://schemas.openxmlformats.org/drawingml/2006/wordprocessingDrawing" xmlns:w10="urn:schemas-microsoft-com:office:word" xmlns:w="http://schemas.openxmlformats.org/wordprocessingml/2006/main" xmlns:w14="http://schemas.microsoft.com/office/word/2010/wordml" xmlns:w15="http://schemas.microsoft.com/office/word/2012/wordml" xmlns:w16cex="http://schemas.microsoft.com/office/word/2018/wordml/cex" xmlns:w16cid="http://schemas.microsoft.com/office/word/2016/wordml/cid" xmlns:w16="http://schemas.microsoft.com/office/word/2018/wordml" xmlns:w16se="http://schemas.microsoft.com/office/word/2015/wordml/symex" xmlns:wpg="http://schemas.microsoft.com/office/word/2010/wordprocessingGroup" xmlns:wpi="http://schemas.microsoft.com/office/word/2010/wordprocessingInk" xmlns:wne="http://schemas.microsoft.com/office/word/2006/wordml" xmlns:wps="http://schemas.microsoft.com/office/word/2010/wordprocessingShape" mc:Ignorable="w14 w15 w16se w16cid w16 w16cex wp14">
   <w:p>
     <w:pPr>
       <w:pStyle w:val="Kopfzeile"/>
@@ -3664,7 +3688,7 @@
 </file>
 
 <file path=word/header2.xml><?xml version="1.0" encoding="utf-8"?>
-<w:hdr xmlns:wpc="http://schemas.microsoft.com/office/word/2010/wordprocessingCanvas" xmlns:cx="http://schemas.microsoft.com/office/drawing/2014/chartex" xmlns:cx1="http://schemas.microsoft.com/office/drawing/2015/9/8/chartex" xmlns:cx2="http://schemas.microsoft.com/office/drawing/2015/10/21/chartex" xmlns:cx3="http://schemas.microsoft.com/office/drawing/2016/5/9/chartex" xmlns:cx4="http://schemas.microsoft.com/office/drawing/2016/5/10/chartex" xmlns:cx5="http://schemas.microsoft.com/office/drawing/2016/5/11/chartex" xmlns:cx6="http://schemas.microsoft.com/office/drawing/2016/5/12/chartex" xmlns:cx7="http://schemas.microsoft.com/office/drawing/2016/5/13/chartex" xmlns:cx8="http://schemas.microsoft.com/office/drawing/2016/5/14/chartex" xmlns:mc="http://schemas.openxmlformats.org/markup-compatibility/2006" xmlns:aink="http://schemas.microsoft.com/office/drawing/2016/ink" xmlns:am3d="http://schemas.microsoft.com/office/drawing/2017/model3d" xmlns:o="urn:schemas-microsoft-com:office:office" xmlns:r="http://schemas.openxmlformats.org/officeDocument/2006/relationships" xmlns:m="http://schemas.openxmlformats.org/officeDocument/2006/math" xmlns:v="urn:schemas-microsoft-com:vml" xmlns:wp14="http://schemas.microsoft.com/office/word/2010/wordprocessingDrawing" xmlns:wp="http://schemas.openxmlformats.org/drawingml/2006/wordprocessingDrawing" xmlns:w10="urn:schemas-microsoft-com:office:word" xmlns:w="http://schemas.openxmlformats.org/wordprocessingml/2006/main" xmlns:w14="http://schemas.microsoft.com/office/word/2010/wordml" xmlns:w15="http://schemas.microsoft.com/office/word/2012/wordml" xmlns:w16cex="http://schemas.microsoft.com/office/word/2018/wordml/cex" xmlns:w16cid="http://schemas.microsoft.com/office/word/2016/wordml/cid" xmlns:w16="http://schemas.microsoft.com/office/word/2018/wordml" xmlns:w16sdtdh="http://schemas.microsoft.com/office/word/2020/wordml/sdtdatahash" xmlns:w16se="http://schemas.microsoft.com/office/word/2015/wordml/symex" xmlns:wpg="http://schemas.microsoft.com/office/word/2010/wordprocessingGroup" xmlns:wpi="http://schemas.microsoft.com/office/word/2010/wordprocessingInk" xmlns:wne="http://schemas.microsoft.com/office/word/2006/wordml" xmlns:wps="http://schemas.microsoft.com/office/word/2010/wordprocessingShape" mc:Ignorable="w14 w15 w16se w16cid w16 w16cex w16sdtdh wp14">
+<w:hdr xmlns:wpc="http://schemas.microsoft.com/office/word/2010/wordprocessingCanvas" xmlns:cx="http://schemas.microsoft.com/office/drawing/2014/chartex" xmlns:cx1="http://schemas.microsoft.com/office/drawing/2015/9/8/chartex" xmlns:cx2="http://schemas.microsoft.com/office/drawing/2015/10/21/chartex" xmlns:cx3="http://schemas.microsoft.com/office/drawing/2016/5/9/chartex" xmlns:cx4="http://schemas.microsoft.com/office/drawing/2016/5/10/chartex" xmlns:cx5="http://schemas.microsoft.com/office/drawing/2016/5/11/chartex" xmlns:cx6="http://schemas.microsoft.com/office/drawing/2016/5/12/chartex" xmlns:cx7="http://schemas.microsoft.com/office/drawing/2016/5/13/chartex" xmlns:cx8="http://schemas.microsoft.com/office/drawing/2016/5/14/chartex" xmlns:mc="http://schemas.openxmlformats.org/markup-compatibility/2006" xmlns:aink="http://schemas.microsoft.com/office/drawing/2016/ink" xmlns:am3d="http://schemas.microsoft.com/office/drawing/2017/model3d" xmlns:o="urn:schemas-microsoft-com:office:office" xmlns:r="http://schemas.openxmlformats.org/officeDocument/2006/relationships" xmlns:m="http://schemas.openxmlformats.org/officeDocument/2006/math" xmlns:v="urn:schemas-microsoft-com:vml" xmlns:wp14="http://schemas.microsoft.com/office/word/2010/wordprocessingDrawing" xmlns:wp="http://schemas.openxmlformats.org/drawingml/2006/wordprocessingDrawing" xmlns:w10="urn:schemas-microsoft-com:office:word" xmlns:w="http://schemas.openxmlformats.org/wordprocessingml/2006/main" xmlns:w14="http://schemas.microsoft.com/office/word/2010/wordml" xmlns:w15="http://schemas.microsoft.com/office/word/2012/wordml" xmlns:w16cex="http://schemas.microsoft.com/office/word/2018/wordml/cex" xmlns:w16cid="http://schemas.microsoft.com/office/word/2016/wordml/cid" xmlns:w16="http://schemas.microsoft.com/office/word/2018/wordml" xmlns:w16se="http://schemas.microsoft.com/office/word/2015/wordml/symex" xmlns:wpg="http://schemas.microsoft.com/office/word/2010/wordprocessingGroup" xmlns:wpi="http://schemas.microsoft.com/office/word/2010/wordprocessingInk" xmlns:wne="http://schemas.microsoft.com/office/word/2006/wordml" xmlns:wps="http://schemas.microsoft.com/office/word/2010/wordprocessingShape" mc:Ignorable="w14 w15 w16se w16cid w16 w16cex wp14">
   <w:p>
     <w:pPr>
       <w:pStyle w:val="Kopfzeile"/>
@@ -3722,7 +3746,17 @@
         <w:szCs w:val="18"/>
         <w:lang w:val="de-DE"/>
       </w:rPr>
-      <w:t>OriginC Data Handling</w:t>
+      <w:t xml:space="preserve">OriginC </w:t>
+    </w:r>
+    <w:r>
+      <w:rPr>
+        <w:b/>
+        <w:bCs/>
+        <w:sz w:val="18"/>
+        <w:szCs w:val="18"/>
+        <w:lang w:val="de-DE"/>
+      </w:rPr>
+      <w:t>Spectral Analysis</w:t>
     </w:r>
     <w:r>
       <w:rPr>
@@ -3777,6 +3811,7 @@
       </w:rPr>
       <w:tab/>
     </w:r>
+    <w:proofErr w:type="gramStart"/>
     <w:r>
       <w:rPr>
         <w:sz w:val="18"/>
@@ -3785,6 +3820,7 @@
       </w:rPr>
       <w:t>Email</w:t>
     </w:r>
+    <w:proofErr w:type="gramEnd"/>
     <w:r>
       <w:rPr>
         <w:sz w:val="18"/>
@@ -3798,7 +3834,7 @@
 </file>
 
 <file path=word/header3.xml><?xml version="1.0" encoding="utf-8"?>
-<w:hdr xmlns:wpc="http://schemas.microsoft.com/office/word/2010/wordprocessingCanvas" xmlns:cx="http://schemas.microsoft.com/office/drawing/2014/chartex" xmlns:cx1="http://schemas.microsoft.com/office/drawing/2015/9/8/chartex" xmlns:cx2="http://schemas.microsoft.com/office/drawing/2015/10/21/chartex" xmlns:cx3="http://schemas.microsoft.com/office/drawing/2016/5/9/chartex" xmlns:cx4="http://schemas.microsoft.com/office/drawing/2016/5/10/chartex" xmlns:cx5="http://schemas.microsoft.com/office/drawing/2016/5/11/chartex" xmlns:cx6="http://schemas.microsoft.com/office/drawing/2016/5/12/chartex" xmlns:cx7="http://schemas.microsoft.com/office/drawing/2016/5/13/chartex" xmlns:cx8="http://schemas.microsoft.com/office/drawing/2016/5/14/chartex" xmlns:mc="http://schemas.openxmlformats.org/markup-compatibility/2006" xmlns:aink="http://schemas.microsoft.com/office/drawing/2016/ink" xmlns:am3d="http://schemas.microsoft.com/office/drawing/2017/model3d" xmlns:o="urn:schemas-microsoft-com:office:office" xmlns:r="http://schemas.openxmlformats.org/officeDocument/2006/relationships" xmlns:m="http://schemas.openxmlformats.org/officeDocument/2006/math" xmlns:v="urn:schemas-microsoft-com:vml" xmlns:wp14="http://schemas.microsoft.com/office/word/2010/wordprocessingDrawing" xmlns:wp="http://schemas.openxmlformats.org/drawingml/2006/wordprocessingDrawing" xmlns:w10="urn:schemas-microsoft-com:office:word" xmlns:w="http://schemas.openxmlformats.org/wordprocessingml/2006/main" xmlns:w14="http://schemas.microsoft.com/office/word/2010/wordml" xmlns:w15="http://schemas.microsoft.com/office/word/2012/wordml" xmlns:w16cex="http://schemas.microsoft.com/office/word/2018/wordml/cex" xmlns:w16cid="http://schemas.microsoft.com/office/word/2016/wordml/cid" xmlns:w16="http://schemas.microsoft.com/office/word/2018/wordml" xmlns:w16sdtdh="http://schemas.microsoft.com/office/word/2020/wordml/sdtdatahash" xmlns:w16se="http://schemas.microsoft.com/office/word/2015/wordml/symex" xmlns:wpg="http://schemas.microsoft.com/office/word/2010/wordprocessingGroup" xmlns:wpi="http://schemas.microsoft.com/office/word/2010/wordprocessingInk" xmlns:wne="http://schemas.microsoft.com/office/word/2006/wordml" xmlns:wps="http://schemas.microsoft.com/office/word/2010/wordprocessingShape" mc:Ignorable="w14 w15 w16se w16cid w16 w16cex w16sdtdh wp14">
+<w:hdr xmlns:wpc="http://schemas.microsoft.com/office/word/2010/wordprocessingCanvas" xmlns:cx="http://schemas.microsoft.com/office/drawing/2014/chartex" xmlns:cx1="http://schemas.microsoft.com/office/drawing/2015/9/8/chartex" xmlns:cx2="http://schemas.microsoft.com/office/drawing/2015/10/21/chartex" xmlns:cx3="http://schemas.microsoft.com/office/drawing/2016/5/9/chartex" xmlns:cx4="http://schemas.microsoft.com/office/drawing/2016/5/10/chartex" xmlns:cx5="http://schemas.microsoft.com/office/drawing/2016/5/11/chartex" xmlns:cx6="http://schemas.microsoft.com/office/drawing/2016/5/12/chartex" xmlns:cx7="http://schemas.microsoft.com/office/drawing/2016/5/13/chartex" xmlns:cx8="http://schemas.microsoft.com/office/drawing/2016/5/14/chartex" xmlns:mc="http://schemas.openxmlformats.org/markup-compatibility/2006" xmlns:aink="http://schemas.microsoft.com/office/drawing/2016/ink" xmlns:am3d="http://schemas.microsoft.com/office/drawing/2017/model3d" xmlns:o="urn:schemas-microsoft-com:office:office" xmlns:r="http://schemas.openxmlformats.org/officeDocument/2006/relationships" xmlns:m="http://schemas.openxmlformats.org/officeDocument/2006/math" xmlns:v="urn:schemas-microsoft-com:vml" xmlns:wp14="http://schemas.microsoft.com/office/word/2010/wordprocessingDrawing" xmlns:wp="http://schemas.openxmlformats.org/drawingml/2006/wordprocessingDrawing" xmlns:w10="urn:schemas-microsoft-com:office:word" xmlns:w="http://schemas.openxmlformats.org/wordprocessingml/2006/main" xmlns:w14="http://schemas.microsoft.com/office/word/2010/wordml" xmlns:w15="http://schemas.microsoft.com/office/word/2012/wordml" xmlns:w16cex="http://schemas.microsoft.com/office/word/2018/wordml/cex" xmlns:w16cid="http://schemas.microsoft.com/office/word/2016/wordml/cid" xmlns:w16="http://schemas.microsoft.com/office/word/2018/wordml" xmlns:w16se="http://schemas.microsoft.com/office/word/2015/wordml/symex" xmlns:wpg="http://schemas.microsoft.com/office/word/2010/wordprocessingGroup" xmlns:wpi="http://schemas.microsoft.com/office/word/2010/wordprocessingInk" xmlns:wne="http://schemas.microsoft.com/office/word/2006/wordml" xmlns:wps="http://schemas.microsoft.com/office/word/2010/wordprocessingShape" mc:Ignorable="w14 w15 w16se w16cid w16 w16cex wp14">
   <w:p>
     <w:pPr>
       <w:pStyle w:val="Kopfzeile"/>
@@ -3808,7 +3844,7 @@
 </file>
 
 <file path=word/numbering.xml><?xml version="1.0" encoding="utf-8"?>
-<w:numbering xmlns:wpc="http://schemas.microsoft.com/office/word/2010/wordprocessingCanvas" xmlns:cx="http://schemas.microsoft.com/office/drawing/2014/chartex" xmlns:cx1="http://schemas.microsoft.com/office/drawing/2015/9/8/chartex" xmlns:cx2="http://schemas.microsoft.com/office/drawing/2015/10/21/chartex" xmlns:cx3="http://schemas.microsoft.com/office/drawing/2016/5/9/chartex" xmlns:cx4="http://schemas.microsoft.com/office/drawing/2016/5/10/chartex" xmlns:cx5="http://schemas.microsoft.com/office/drawing/2016/5/11/chartex" xmlns:cx6="http://schemas.microsoft.com/office/drawing/2016/5/12/chartex" xmlns:cx7="http://schemas.microsoft.com/office/drawing/2016/5/13/chartex" xmlns:cx8="http://schemas.microsoft.com/office/drawing/2016/5/14/chartex" xmlns:mc="http://schemas.openxmlformats.org/markup-compatibility/2006" xmlns:aink="http://schemas.microsoft.com/office/drawing/2016/ink" xmlns:am3d="http://schemas.microsoft.com/office/drawing/2017/model3d" xmlns:o="urn:schemas-microsoft-com:office:office" xmlns:r="http://schemas.openxmlformats.org/officeDocument/2006/relationships" xmlns:m="http://schemas.openxmlformats.org/officeDocument/2006/math" xmlns:v="urn:schemas-microsoft-com:vml" xmlns:wp14="http://schemas.microsoft.com/office/word/2010/wordprocessingDrawing" xmlns:wp="http://schemas.openxmlformats.org/drawingml/2006/wordprocessingDrawing" xmlns:w10="urn:schemas-microsoft-com:office:word" xmlns:w="http://schemas.openxmlformats.org/wordprocessingml/2006/main" xmlns:w14="http://schemas.microsoft.com/office/word/2010/wordml" xmlns:w15="http://schemas.microsoft.com/office/word/2012/wordml" xmlns:w16cex="http://schemas.microsoft.com/office/word/2018/wordml/cex" xmlns:w16cid="http://schemas.microsoft.com/office/word/2016/wordml/cid" xmlns:w16="http://schemas.microsoft.com/office/word/2018/wordml" xmlns:w16sdtdh="http://schemas.microsoft.com/office/word/2020/wordml/sdtdatahash" xmlns:w16se="http://schemas.microsoft.com/office/word/2015/wordml/symex" xmlns:wpg="http://schemas.microsoft.com/office/word/2010/wordprocessingGroup" xmlns:wpi="http://schemas.microsoft.com/office/word/2010/wordprocessingInk" xmlns:wne="http://schemas.microsoft.com/office/word/2006/wordml" xmlns:wps="http://schemas.microsoft.com/office/word/2010/wordprocessingShape" mc:Ignorable="w14 w15 w16se w16cid w16 w16cex w16sdtdh wp14">
+<w:numbering xmlns:wpc="http://schemas.microsoft.com/office/word/2010/wordprocessingCanvas" xmlns:cx="http://schemas.microsoft.com/office/drawing/2014/chartex" xmlns:cx1="http://schemas.microsoft.com/office/drawing/2015/9/8/chartex" xmlns:cx2="http://schemas.microsoft.com/office/drawing/2015/10/21/chartex" xmlns:cx3="http://schemas.microsoft.com/office/drawing/2016/5/9/chartex" xmlns:cx4="http://schemas.microsoft.com/office/drawing/2016/5/10/chartex" xmlns:cx5="http://schemas.microsoft.com/office/drawing/2016/5/11/chartex" xmlns:cx6="http://schemas.microsoft.com/office/drawing/2016/5/12/chartex" xmlns:cx7="http://schemas.microsoft.com/office/drawing/2016/5/13/chartex" xmlns:cx8="http://schemas.microsoft.com/office/drawing/2016/5/14/chartex" xmlns:mc="http://schemas.openxmlformats.org/markup-compatibility/2006" xmlns:aink="http://schemas.microsoft.com/office/drawing/2016/ink" xmlns:am3d="http://schemas.microsoft.com/office/drawing/2017/model3d" xmlns:o="urn:schemas-microsoft-com:office:office" xmlns:r="http://schemas.openxmlformats.org/officeDocument/2006/relationships" xmlns:m="http://schemas.openxmlformats.org/officeDocument/2006/math" xmlns:v="urn:schemas-microsoft-com:vml" xmlns:wp14="http://schemas.microsoft.com/office/word/2010/wordprocessingDrawing" xmlns:wp="http://schemas.openxmlformats.org/drawingml/2006/wordprocessingDrawing" xmlns:w10="urn:schemas-microsoft-com:office:word" xmlns:w="http://schemas.openxmlformats.org/wordprocessingml/2006/main" xmlns:w14="http://schemas.microsoft.com/office/word/2010/wordml" xmlns:w15="http://schemas.microsoft.com/office/word/2012/wordml" xmlns:w16cex="http://schemas.microsoft.com/office/word/2018/wordml/cex" xmlns:w16cid="http://schemas.microsoft.com/office/word/2016/wordml/cid" xmlns:w16="http://schemas.microsoft.com/office/word/2018/wordml" xmlns:w16se="http://schemas.microsoft.com/office/word/2015/wordml/symex" xmlns:wpg="http://schemas.microsoft.com/office/word/2010/wordprocessingGroup" xmlns:wpi="http://schemas.microsoft.com/office/word/2010/wordprocessingInk" xmlns:wne="http://schemas.microsoft.com/office/word/2006/wordml" xmlns:wps="http://schemas.microsoft.com/office/word/2010/wordprocessingShape" mc:Ignorable="w14 w15 w16se w16cid w16 w16cex wp14">
   <w:abstractNum w:abstractNumId="0" w15:restartNumberingAfterBreak="0">
     <w:nsid w:val="02E9518B"/>
     <w:multiLevelType w:val="multilevel"/>
@@ -4852,7 +4888,7 @@
 </file>
 
 <file path=word/styles.xml><?xml version="1.0" encoding="utf-8"?>
-<w:styles xmlns:mc="http://schemas.openxmlformats.org/markup-compatibility/2006" xmlns:r="http://schemas.openxmlformats.org/officeDocument/2006/relationships" xmlns:w="http://schemas.openxmlformats.org/wordprocessingml/2006/main" xmlns:w14="http://schemas.microsoft.com/office/word/2010/wordml" xmlns:w15="http://schemas.microsoft.com/office/word/2012/wordml" xmlns:w16cex="http://schemas.microsoft.com/office/word/2018/wordml/cex" xmlns:w16cid="http://schemas.microsoft.com/office/word/2016/wordml/cid" xmlns:w16="http://schemas.microsoft.com/office/word/2018/wordml" xmlns:w16sdtdh="http://schemas.microsoft.com/office/word/2020/wordml/sdtdatahash" xmlns:w16se="http://schemas.microsoft.com/office/word/2015/wordml/symex" mc:Ignorable="w14 w15 w16se w16cid w16 w16cex w16sdtdh">
+<w:styles xmlns:mc="http://schemas.openxmlformats.org/markup-compatibility/2006" xmlns:r="http://schemas.openxmlformats.org/officeDocument/2006/relationships" xmlns:w="http://schemas.openxmlformats.org/wordprocessingml/2006/main" xmlns:w14="http://schemas.microsoft.com/office/word/2010/wordml" xmlns:w15="http://schemas.microsoft.com/office/word/2012/wordml" xmlns:w16cex="http://schemas.microsoft.com/office/word/2018/wordml/cex" xmlns:w16cid="http://schemas.microsoft.com/office/word/2016/wordml/cid" xmlns:w16="http://schemas.microsoft.com/office/word/2018/wordml" xmlns:w16se="http://schemas.microsoft.com/office/word/2015/wordml/symex" mc:Ignorable="w14 w15 w16se w16cid w16 w16cex">
   <w:docDefaults>
     <w:rPrDefault>
       <w:rPr>

</xml_diff>